<commit_message>
added source files programming/Lab7
</commit_message>
<xml_diff>
--- a/DiscreteMath2semester/курсач/Григорьев_Курсовая_работа.docx
+++ b/DiscreteMath2semester/курсач/Григорьев_Курсовая_работа.docx
@@ -4,6 +4,7 @@
   <w:body>
     <w:p>
       <w:pPr>
+        <w:ind w:firstLine="708"/>
         <w:jc w:val="center"/>
         <w:rPr>
           <w:rFonts w:ascii="Times New Roman" w:hAnsi="Times New Roman" w:cs="Times New Roman"/>
@@ -841,27 +842,32 @@
             <w:pPr>
               <w:rPr>
                 <w:rFonts w:ascii="Times New Roman" w:hAnsi="Times New Roman" w:cs="Times New Roman"/>
+              </w:rPr>
+            </w:pPr>
+            <w:r>
+              <w:rPr>
+                <w:rFonts w:ascii="Times New Roman" w:hAnsi="Times New Roman" w:cs="Times New Roman"/>
+              </w:rPr>
+              <w:t>Высокий</w:t>
+            </w:r>
+            <w:r>
+              <w:rPr>
+                <w:rFonts w:ascii="Times New Roman" w:hAnsi="Times New Roman" w:cs="Times New Roman"/>
+              </w:rPr>
+              <w:t xml:space="preserve"> -</w:t>
+            </w:r>
+            <w:r>
+              <w:rPr>
+                <w:rFonts w:ascii="Times New Roman" w:hAnsi="Times New Roman" w:cs="Times New Roman"/>
+              </w:rPr>
+              <w:t xml:space="preserve"> </w:t>
+            </w:r>
+            <w:r>
+              <w:rPr>
+                <w:rFonts w:ascii="Times New Roman" w:hAnsi="Times New Roman" w:cs="Times New Roman"/>
                 <w:lang w:val="en-US"/>
               </w:rPr>
-            </w:pPr>
-            <w:r>
-              <w:rPr>
-                <w:rFonts w:ascii="Times New Roman" w:hAnsi="Times New Roman" w:cs="Times New Roman"/>
-              </w:rPr>
-              <w:t>Высокий</w:t>
-            </w:r>
-            <w:r>
-              <w:rPr>
-                <w:rFonts w:ascii="Times New Roman" w:hAnsi="Times New Roman" w:cs="Times New Roman"/>
-              </w:rPr>
-              <w:t xml:space="preserve"> -</w:t>
-            </w:r>
-            <w:r>
-              <w:rPr>
-                <w:rFonts w:ascii="Times New Roman" w:hAnsi="Times New Roman" w:cs="Times New Roman"/>
-                <w:lang w:val="en-US"/>
-              </w:rPr>
-              <w:t xml:space="preserve"> H</w:t>
+              <w:t>H</w:t>
             </w:r>
           </w:p>
         </w:tc>
@@ -993,7 +999,14 @@
               <w:rPr>
                 <w:rFonts w:ascii="Cambria Math" w:hAnsi="Cambria Math" w:cs="Times New Roman"/>
               </w:rPr>
-              <m:t>20</m:t>
+              <m:t>1</m:t>
+            </m:r>
+            <m:r>
+              <w:rPr>
+                <w:rFonts w:ascii="Cambria Math" w:hAnsi="Cambria Math" w:cs="Times New Roman"/>
+                <w:lang w:val="en-US"/>
+              </w:rPr>
+              <m:t>5</m:t>
             </m:r>
           </m:den>
         </m:f>
@@ -1061,7 +1074,16 @@
               <w:rPr>
                 <w:rFonts w:ascii="Cambria Math" w:hAnsi="Cambria Math" w:cs="Times New Roman"/>
               </w:rPr>
-              <m:t>0, 20</m:t>
+              <m:t xml:space="preserve">0, </m:t>
+            </m:r>
+            <m:r>
+              <m:rPr>
+                <m:sty m:val="p"/>
+              </m:rPr>
+              <w:rPr>
+                <w:rFonts w:ascii="Cambria Math" w:hAnsi="Cambria Math" w:cs="Times New Roman"/>
+              </w:rPr>
+              <m:t>15</m:t>
             </m:r>
           </m:e>
         </m:d>
@@ -1086,9 +1108,14 @@
       <w:r>
         <w:rPr>
           <w:rFonts w:ascii="Times New Roman" w:hAnsi="Times New Roman" w:cs="Times New Roman"/>
+        </w:rPr>
+        <w:br/>
+      </w:r>
+      <w:r>
+        <w:rPr>
+          <w:rFonts w:ascii="Times New Roman" w:hAnsi="Times New Roman" w:cs="Times New Roman"/>
           <w:lang w:val="en-US"/>
         </w:rPr>
-        <w:br/>
         <w:t>M</w:t>
       </w:r>
       <w:r>
@@ -1097,12 +1124,33 @@
           <w:vertAlign w:val="subscript"/>
           <w:lang w:val="en-US"/>
         </w:rPr>
-        <w:t>M(T)</w:t>
-      </w:r>
-      <w:r>
-        <w:rPr>
-          <w:rFonts w:ascii="Times New Roman" w:hAnsi="Times New Roman" w:cs="Times New Roman"/>
+        <w:t>M</w:t>
+      </w:r>
+      <w:r>
+        <w:rPr>
+          <w:rFonts w:ascii="Times New Roman" w:hAnsi="Times New Roman" w:cs="Times New Roman"/>
+          <w:vertAlign w:val="subscript"/>
+        </w:rPr>
+        <w:t>(</w:t>
+      </w:r>
+      <w:r>
+        <w:rPr>
+          <w:rFonts w:ascii="Times New Roman" w:hAnsi="Times New Roman" w:cs="Times New Roman"/>
+          <w:vertAlign w:val="subscript"/>
           <w:lang w:val="en-US"/>
+        </w:rPr>
+        <w:t>T</w:t>
+      </w:r>
+      <w:r>
+        <w:rPr>
+          <w:rFonts w:ascii="Times New Roman" w:hAnsi="Times New Roman" w:cs="Times New Roman"/>
+          <w:vertAlign w:val="subscript"/>
+        </w:rPr>
+        <w:t>)</w:t>
+      </w:r>
+      <w:r>
+        <w:rPr>
+          <w:rFonts w:ascii="Times New Roman" w:hAnsi="Times New Roman" w:cs="Times New Roman"/>
         </w:rPr>
         <w:t xml:space="preserve"> =  </w:t>
       </w:r>
@@ -1120,7 +1168,6 @@
             <m:r>
               <w:rPr>
                 <w:rFonts w:ascii="Cambria Math" w:hAnsi="Cambria Math" w:cs="Times New Roman"/>
-                <w:lang w:val="en-US"/>
               </w:rPr>
               <m:t>1</m:t>
             </m:r>
@@ -1129,7 +1176,6 @@
             <m:r>
               <w:rPr>
                 <w:rFonts w:ascii="Cambria Math" w:hAnsi="Cambria Math" w:cs="Times New Roman"/>
-                <w:lang w:val="en-US"/>
               </w:rPr>
               <m:t>10</m:t>
             </m:r>
@@ -1138,9 +1184,21 @@
         <m:r>
           <w:rPr>
             <w:rFonts w:ascii="Cambria Math" w:hAnsi="Cambria Math" w:cs="Times New Roman"/>
+          </w:rPr>
+          <m:t>*</m:t>
+        </m:r>
+        <m:r>
+          <w:rPr>
+            <w:rFonts w:ascii="Cambria Math" w:hAnsi="Cambria Math" w:cs="Times New Roman"/>
             <w:lang w:val="en-US"/>
           </w:rPr>
-          <m:t xml:space="preserve">*T-1, </m:t>
+          <m:t>T</m:t>
+        </m:r>
+        <m:r>
+          <w:rPr>
+            <w:rFonts w:ascii="Cambria Math" w:hAnsi="Cambria Math" w:cs="Times New Roman"/>
+          </w:rPr>
+          <m:t xml:space="preserve">-1, </m:t>
         </m:r>
         <m:r>
           <m:rPr>
@@ -1150,34 +1208,25 @@
             <w:rFonts w:ascii="Cambria Math" w:hAnsi="Cambria Math" w:cs="Times New Roman"/>
             <w:lang w:val="en-US"/>
           </w:rPr>
-          <m:t xml:space="preserve">T </m:t>
+          <m:t>T</m:t>
         </m:r>
         <m:r>
           <m:rPr>
             <m:sty m:val="p"/>
           </m:rPr>
           <w:rPr>
-            <w:rFonts w:ascii="Cambria Math" w:hAnsi="Cambria Math" w:cs="Cambria Math"/>
-            <w:lang w:val="en-US"/>
-          </w:rPr>
-          <m:t>∈</m:t>
+            <w:rFonts w:ascii="Cambria Math" w:hAnsi="Cambria Math" w:cs="Times New Roman"/>
+          </w:rPr>
+          <m:t xml:space="preserve"> </m:t>
         </m:r>
         <m:r>
           <m:rPr>
             <m:sty m:val="p"/>
           </m:rPr>
           <w:rPr>
-            <w:rFonts w:ascii="Cambria Math" w:hAnsi="Cambria Math" w:cs="Times New Roman"/>
-            <w:lang w:val="en-US"/>
-          </w:rPr>
-          <m:t xml:space="preserve"> [1</m:t>
-        </m:r>
-        <m:r>
-          <w:rPr>
-            <w:rFonts w:ascii="Cambria Math" w:hAnsi="Cambria Math" w:cs="Times New Roman"/>
-            <w:lang w:val="en-US"/>
-          </w:rPr>
-          <m:t>0</m:t>
+            <w:rFonts w:ascii="Cambria Math" w:hAnsi="Cambria Math" w:cs="Cambria Math"/>
+          </w:rPr>
+          <m:t>∈</m:t>
         </m:r>
         <m:r>
           <m:rPr>
@@ -1185,7 +1234,21 @@
           </m:rPr>
           <w:rPr>
             <w:rFonts w:ascii="Cambria Math" w:hAnsi="Cambria Math" w:cs="Times New Roman"/>
-            <w:lang w:val="en-US"/>
+          </w:rPr>
+          <m:t xml:space="preserve"> [1</m:t>
+        </m:r>
+        <m:r>
+          <w:rPr>
+            <w:rFonts w:ascii="Cambria Math" w:hAnsi="Cambria Math" w:cs="Times New Roman"/>
+          </w:rPr>
+          <m:t>0</m:t>
+        </m:r>
+        <m:r>
+          <m:rPr>
+            <m:sty m:val="p"/>
+          </m:rPr>
+          <w:rPr>
+            <w:rFonts w:ascii="Cambria Math" w:hAnsi="Cambria Math" w:cs="Times New Roman"/>
           </w:rPr>
           <m:t>, 20]</m:t>
         </m:r>
@@ -1193,9 +1256,14 @@
       <w:r>
         <w:rPr>
           <w:rFonts w:ascii="Times New Roman" w:hAnsi="Times New Roman" w:cs="Times New Roman"/>
+        </w:rPr>
+        <w:br/>
+      </w:r>
+      <w:r>
+        <w:rPr>
+          <w:rFonts w:ascii="Times New Roman" w:hAnsi="Times New Roman" w:cs="Times New Roman"/>
           <w:lang w:val="en-US"/>
         </w:rPr>
-        <w:br/>
         <w:t>M</w:t>
       </w:r>
       <w:r>
@@ -1204,20 +1272,40 @@
           <w:vertAlign w:val="subscript"/>
           <w:lang w:val="en-US"/>
         </w:rPr>
-        <w:t>M(T)</w:t>
-      </w:r>
-      <w:r>
-        <w:rPr>
-          <w:rFonts w:ascii="Times New Roman" w:hAnsi="Times New Roman" w:cs="Times New Roman"/>
+        <w:t>M</w:t>
+      </w:r>
+      <w:r>
+        <w:rPr>
+          <w:rFonts w:ascii="Times New Roman" w:hAnsi="Times New Roman" w:cs="Times New Roman"/>
+          <w:vertAlign w:val="subscript"/>
+        </w:rPr>
+        <w:t>(</w:t>
+      </w:r>
+      <w:r>
+        <w:rPr>
+          <w:rFonts w:ascii="Times New Roman" w:hAnsi="Times New Roman" w:cs="Times New Roman"/>
+          <w:vertAlign w:val="subscript"/>
           <w:lang w:val="en-US"/>
         </w:rPr>
+        <w:t>T</w:t>
+      </w:r>
+      <w:r>
+        <w:rPr>
+          <w:rFonts w:ascii="Times New Roman" w:hAnsi="Times New Roman" w:cs="Times New Roman"/>
+          <w:vertAlign w:val="subscript"/>
+        </w:rPr>
+        <w:t>)</w:t>
+      </w:r>
+      <w:r>
+        <w:rPr>
+          <w:rFonts w:ascii="Times New Roman" w:hAnsi="Times New Roman" w:cs="Times New Roman"/>
+        </w:rPr>
         <w:t xml:space="preserve"> = </w:t>
       </w:r>
       <m:oMath>
         <m:r>
           <w:rPr>
             <w:rFonts w:ascii="Cambria Math" w:hAnsi="Cambria Math" w:cs="Times New Roman"/>
-            <w:lang w:val="en-US"/>
           </w:rPr>
           <m:t>-</m:t>
         </m:r>
@@ -1234,7 +1322,6 @@
             <m:r>
               <w:rPr>
                 <w:rFonts w:ascii="Cambria Math" w:hAnsi="Cambria Math" w:cs="Times New Roman"/>
-                <w:lang w:val="en-US"/>
               </w:rPr>
               <m:t>1</m:t>
             </m:r>
@@ -1243,7 +1330,6 @@
             <m:r>
               <w:rPr>
                 <w:rFonts w:ascii="Cambria Math" w:hAnsi="Cambria Math" w:cs="Times New Roman"/>
-                <w:lang w:val="en-US"/>
               </w:rPr>
               <m:t>10</m:t>
             </m:r>
@@ -1252,9 +1338,21 @@
         <m:r>
           <w:rPr>
             <w:rFonts w:ascii="Cambria Math" w:hAnsi="Cambria Math" w:cs="Times New Roman"/>
+          </w:rPr>
+          <m:t>*</m:t>
+        </m:r>
+        <m:r>
+          <w:rPr>
+            <w:rFonts w:ascii="Cambria Math" w:hAnsi="Cambria Math" w:cs="Times New Roman"/>
             <w:lang w:val="en-US"/>
           </w:rPr>
-          <m:t xml:space="preserve">*T+3, </m:t>
+          <m:t>T</m:t>
+        </m:r>
+        <m:r>
+          <w:rPr>
+            <w:rFonts w:ascii="Cambria Math" w:hAnsi="Cambria Math" w:cs="Times New Roman"/>
+          </w:rPr>
+          <m:t xml:space="preserve">+3, </m:t>
         </m:r>
         <m:r>
           <m:rPr>
@@ -1264,34 +1362,25 @@
             <w:rFonts w:ascii="Cambria Math" w:hAnsi="Cambria Math" w:cs="Times New Roman"/>
             <w:lang w:val="en-US"/>
           </w:rPr>
-          <m:t xml:space="preserve">T </m:t>
+          <m:t>T</m:t>
         </m:r>
         <m:r>
           <m:rPr>
             <m:sty m:val="p"/>
           </m:rPr>
           <w:rPr>
-            <w:rFonts w:ascii="Cambria Math" w:hAnsi="Cambria Math" w:cs="Cambria Math"/>
-            <w:lang w:val="en-US"/>
-          </w:rPr>
-          <m:t>∈</m:t>
+            <w:rFonts w:ascii="Cambria Math" w:hAnsi="Cambria Math" w:cs="Times New Roman"/>
+          </w:rPr>
+          <m:t xml:space="preserve"> </m:t>
         </m:r>
         <m:r>
           <m:rPr>
             <m:sty m:val="p"/>
           </m:rPr>
           <w:rPr>
-            <w:rFonts w:ascii="Cambria Math" w:hAnsi="Cambria Math" w:cs="Times New Roman"/>
-            <w:lang w:val="en-US"/>
-          </w:rPr>
-          <m:t xml:space="preserve"> [2</m:t>
-        </m:r>
-        <m:r>
-          <w:rPr>
-            <w:rFonts w:ascii="Cambria Math" w:hAnsi="Cambria Math" w:cs="Times New Roman"/>
-            <w:lang w:val="en-US"/>
-          </w:rPr>
-          <m:t>0</m:t>
+            <w:rFonts w:ascii="Cambria Math" w:hAnsi="Cambria Math" w:cs="Cambria Math"/>
+          </w:rPr>
+          <m:t>∈</m:t>
         </m:r>
         <m:r>
           <m:rPr>
@@ -1299,7 +1388,21 @@
           </m:rPr>
           <w:rPr>
             <w:rFonts w:ascii="Cambria Math" w:hAnsi="Cambria Math" w:cs="Times New Roman"/>
-            <w:lang w:val="en-US"/>
+          </w:rPr>
+          <m:t xml:space="preserve"> [2</m:t>
+        </m:r>
+        <m:r>
+          <w:rPr>
+            <w:rFonts w:ascii="Cambria Math" w:hAnsi="Cambria Math" w:cs="Times New Roman"/>
+          </w:rPr>
+          <m:t>0</m:t>
+        </m:r>
+        <m:r>
+          <m:rPr>
+            <m:sty m:val="p"/>
+          </m:rPr>
+          <w:rPr>
+            <w:rFonts w:ascii="Cambria Math" w:hAnsi="Cambria Math" w:cs="Times New Roman"/>
           </w:rPr>
           <m:t>, 30]</m:t>
         </m:r>
@@ -1364,13 +1467,7 @@
               <w:rPr>
                 <w:rFonts w:ascii="Cambria Math" w:hAnsi="Cambria Math" w:cs="Times New Roman"/>
               </w:rPr>
-              <m:t>2</m:t>
-            </m:r>
-            <m:r>
-              <w:rPr>
-                <w:rFonts w:ascii="Cambria Math" w:hAnsi="Cambria Math" w:cs="Times New Roman"/>
-              </w:rPr>
-              <m:t>0</m:t>
+              <m:t>15</m:t>
             </m:r>
           </m:den>
         </m:f>
@@ -1391,7 +1488,39 @@
           <w:rPr>
             <w:rFonts w:ascii="Cambria Math" w:hAnsi="Cambria Math" w:cs="Times New Roman"/>
           </w:rPr>
-          <m:t xml:space="preserve">-1, </m:t>
+          <m:t>-</m:t>
+        </m:r>
+        <m:f>
+          <m:fPr>
+            <m:ctrlPr>
+              <w:rPr>
+                <w:rFonts w:ascii="Cambria Math" w:hAnsi="Cambria Math" w:cs="Times New Roman"/>
+                <w:i/>
+              </w:rPr>
+            </m:ctrlPr>
+          </m:fPr>
+          <m:num>
+            <m:r>
+              <w:rPr>
+                <w:rFonts w:ascii="Cambria Math" w:hAnsi="Cambria Math" w:cs="Times New Roman"/>
+              </w:rPr>
+              <m:t>5</m:t>
+            </m:r>
+          </m:num>
+          <m:den>
+            <m:r>
+              <w:rPr>
+                <w:rFonts w:ascii="Cambria Math" w:hAnsi="Cambria Math" w:cs="Times New Roman"/>
+              </w:rPr>
+              <m:t>3</m:t>
+            </m:r>
+          </m:den>
+        </m:f>
+        <m:r>
+          <w:rPr>
+            <w:rFonts w:ascii="Cambria Math" w:hAnsi="Cambria Math" w:cs="Times New Roman"/>
+          </w:rPr>
+          <m:t xml:space="preserve">, </m:t>
         </m:r>
         <m:r>
           <m:rPr>
@@ -1418,7 +1547,25 @@
           <w:rPr>
             <w:rFonts w:ascii="Cambria Math" w:hAnsi="Cambria Math" w:cs="Times New Roman"/>
           </w:rPr>
-          <m:t xml:space="preserve"> [20, 40]</m:t>
+          <m:t xml:space="preserve"> [2</m:t>
+        </m:r>
+        <m:r>
+          <m:rPr>
+            <m:sty m:val="p"/>
+          </m:rPr>
+          <w:rPr>
+            <w:rFonts w:ascii="Cambria Math" w:hAnsi="Cambria Math" w:cs="Times New Roman"/>
+          </w:rPr>
+          <m:t>5</m:t>
+        </m:r>
+        <m:r>
+          <m:rPr>
+            <m:sty m:val="p"/>
+          </m:rPr>
+          <w:rPr>
+            <w:rFonts w:ascii="Cambria Math" w:hAnsi="Cambria Math" w:cs="Times New Roman"/>
+          </w:rPr>
+          <m:t>, 40]</m:t>
         </m:r>
       </m:oMath>
     </w:p>
@@ -1428,24 +1575,15 @@
           <w:rFonts w:ascii="Times New Roman" w:hAnsi="Times New Roman" w:cs="Times New Roman"/>
         </w:rPr>
       </w:pPr>
-    </w:p>
-    <w:p>
-      <w:pPr>
-        <w:rPr>
-          <w:rFonts w:ascii="Times New Roman" w:hAnsi="Times New Roman" w:cs="Times New Roman"/>
-          <w:lang w:val="en-US"/>
-        </w:rPr>
-      </w:pPr>
-      <w:r>
-        <w:rPr>
-          <w:rFonts w:ascii="Times New Roman" w:hAnsi="Times New Roman" w:cs="Times New Roman"/>
-          <w:lang w:val="en-US"/>
+      <w:r>
+        <w:rPr>
+          <w:noProof/>
         </w:rPr>
         <w:drawing>
-          <wp:inline distT="0" distB="0" distL="0" distR="0" wp14:anchorId="4C5F55BC" wp14:editId="3FD88C09">
-            <wp:extent cx="5940425" cy="2971800"/>
+          <wp:inline distT="0" distB="0" distL="0" distR="0" wp14:anchorId="27C1ADE0" wp14:editId="774A9FFC">
+            <wp:extent cx="5940425" cy="3300730"/>
             <wp:effectExtent l="0" t="0" r="3175" b="0"/>
-            <wp:docPr id="1251157520" name="Рисунок 1"/>
+            <wp:docPr id="658812633" name="Рисунок 2" descr="Выходное изображение"/>
             <wp:cNvGraphicFramePr>
               <a:graphicFrameLocks xmlns:a="http://schemas.openxmlformats.org/drawingml/2006/main" noChangeAspect="1"/>
             </wp:cNvGraphicFramePr>
@@ -1453,23 +1591,36 @@
               <a:graphicData uri="http://schemas.openxmlformats.org/drawingml/2006/picture">
                 <pic:pic xmlns:pic="http://schemas.openxmlformats.org/drawingml/2006/picture">
                   <pic:nvPicPr>
-                    <pic:cNvPr id="1251157520" name=""/>
-                    <pic:cNvPicPr/>
+                    <pic:cNvPr id="0" name="Picture 3" descr="Выходное изображение"/>
+                    <pic:cNvPicPr>
+                      <a:picLocks noChangeAspect="1" noChangeArrowheads="1"/>
+                    </pic:cNvPicPr>
                   </pic:nvPicPr>
                   <pic:blipFill>
-                    <a:blip r:embed="rId6"/>
+                    <a:blip r:embed="rId6" cstate="print">
+                      <a:extLst>
+                        <a:ext uri="{28A0092B-C50C-407E-A947-70E740481C1C}">
+                          <a14:useLocalDpi xmlns:a14="http://schemas.microsoft.com/office/drawing/2010/main" val="0"/>
+                        </a:ext>
+                      </a:extLst>
+                    </a:blip>
+                    <a:srcRect/>
                     <a:stretch>
                       <a:fillRect/>
                     </a:stretch>
                   </pic:blipFill>
-                  <pic:spPr>
+                  <pic:spPr bwMode="auto">
                     <a:xfrm>
                       <a:off x="0" y="0"/>
-                      <a:ext cx="5940425" cy="2971800"/>
+                      <a:ext cx="5940425" cy="3300730"/>
                     </a:xfrm>
                     <a:prstGeom prst="rect">
                       <a:avLst/>
                     </a:prstGeom>
+                    <a:noFill/>
+                    <a:ln>
+                      <a:noFill/>
+                    </a:ln>
                   </pic:spPr>
                 </pic:pic>
               </a:graphicData>
@@ -1485,6 +1636,14 @@
           <w:lang w:val="en-US"/>
         </w:rPr>
       </w:pPr>
+    </w:p>
+    <w:p>
+      <w:pPr>
+        <w:rPr>
+          <w:rFonts w:ascii="Times New Roman" w:hAnsi="Times New Roman" w:cs="Times New Roman"/>
+          <w:lang w:val="en-US"/>
+        </w:rPr>
+      </w:pPr>
       <w:r>
         <w:rPr>
           <w:rFonts w:ascii="Times New Roman" w:hAnsi="Times New Roman" w:cs="Times New Roman"/>
@@ -1580,13 +1739,14 @@
               <w:rPr>
                 <w:rFonts w:ascii="Cambria Math" w:hAnsi="Cambria Math" w:cs="Times New Roman"/>
               </w:rPr>
-              <m:t>2</m:t>
+              <m:t>4</m:t>
             </m:r>
             <m:r>
               <w:rPr>
                 <w:rFonts w:ascii="Cambria Math" w:hAnsi="Cambria Math" w:cs="Times New Roman"/>
-              </w:rPr>
-              <m:t>0</m:t>
+                <w:lang w:val="en-US"/>
+              </w:rPr>
+              <m:t>5</m:t>
             </m:r>
           </m:den>
         </m:f>
@@ -1607,13 +1767,7 @@
           <w:rPr>
             <w:rFonts w:ascii="Cambria Math" w:hAnsi="Cambria Math" w:cs="Times New Roman"/>
           </w:rPr>
-          <m:t>+</m:t>
-        </m:r>
-        <m:r>
-          <w:rPr>
-            <w:rFonts w:ascii="Cambria Math" w:hAnsi="Cambria Math" w:cs="Times New Roman"/>
-          </w:rPr>
-          <m:t xml:space="preserve">1, </m:t>
+          <m:t xml:space="preserve">+1, </m:t>
         </m:r>
         <m:r>
           <m:rPr>
@@ -1622,25 +1776,25 @@
           <w:rPr>
             <w:rFonts w:ascii="Cambria Math" w:hAnsi="Cambria Math" w:cs="Times New Roman"/>
           </w:rPr>
-          <m:t>H</m:t>
+          <m:t xml:space="preserve">H </m:t>
         </m:r>
         <m:r>
           <m:rPr>
             <m:sty m:val="p"/>
           </m:rPr>
           <w:rPr>
-            <w:rFonts w:ascii="Cambria Math" w:hAnsi="Cambria Math" w:cs="Times New Roman"/>
-          </w:rPr>
-          <m:t xml:space="preserve"> </m:t>
+            <w:rFonts w:ascii="Cambria Math" w:hAnsi="Cambria Math" w:cs="Cambria Math"/>
+          </w:rPr>
+          <m:t>∈</m:t>
         </m:r>
         <m:r>
           <m:rPr>
             <m:sty m:val="p"/>
           </m:rPr>
           <w:rPr>
-            <w:rFonts w:ascii="Cambria Math" w:hAnsi="Cambria Math" w:cs="Cambria Math"/>
-          </w:rPr>
-          <m:t>∈</m:t>
+            <w:rFonts w:ascii="Cambria Math" w:hAnsi="Cambria Math" w:cs="Times New Roman"/>
+          </w:rPr>
+          <m:t xml:space="preserve"> [0, </m:t>
         </m:r>
         <m:r>
           <m:rPr>
@@ -1649,7 +1803,14 @@
           <w:rPr>
             <w:rFonts w:ascii="Cambria Math" w:hAnsi="Cambria Math" w:cs="Times New Roman"/>
           </w:rPr>
-          <m:t xml:space="preserve"> [</m:t>
+          <m:t>4</m:t>
+        </m:r>
+        <m:r>
+          <w:rPr>
+            <w:rFonts w:ascii="Cambria Math" w:hAnsi="Cambria Math" w:cs="Times New Roman"/>
+            <w:lang w:val="en-US"/>
+          </w:rPr>
+          <m:t>5</m:t>
         </m:r>
         <m:r>
           <m:rPr>
@@ -1658,34 +1819,7 @@
           <w:rPr>
             <w:rFonts w:ascii="Cambria Math" w:hAnsi="Cambria Math" w:cs="Times New Roman"/>
           </w:rPr>
-          <m:t>0</m:t>
-        </m:r>
-        <m:r>
-          <m:rPr>
-            <m:sty m:val="p"/>
-          </m:rPr>
-          <w:rPr>
-            <w:rFonts w:ascii="Cambria Math" w:hAnsi="Cambria Math" w:cs="Times New Roman"/>
-          </w:rPr>
-          <m:t xml:space="preserve">, </m:t>
-        </m:r>
-        <m:r>
-          <m:rPr>
-            <m:sty m:val="p"/>
-          </m:rPr>
-          <w:rPr>
-            <w:rFonts w:ascii="Cambria Math" w:hAnsi="Cambria Math" w:cs="Times New Roman"/>
-          </w:rPr>
-          <m:t>2</m:t>
-        </m:r>
-        <m:r>
-          <m:rPr>
-            <m:sty m:val="p"/>
-          </m:rPr>
-          <w:rPr>
-            <w:rFonts w:ascii="Cambria Math" w:hAnsi="Cambria Math" w:cs="Times New Roman"/>
-          </w:rPr>
-          <m:t>0]</m:t>
+          <m:t>]</m:t>
         </m:r>
       </m:oMath>
     </w:p>
@@ -1789,7 +1923,7 @@
               <w:rPr>
                 <w:rFonts w:ascii="Cambria Math" w:hAnsi="Cambria Math" w:cs="Times New Roman"/>
               </w:rPr>
-              <m:t>0</m:t>
+              <m:t>5</m:t>
             </m:r>
           </m:den>
         </m:f>
@@ -1812,11 +1946,37 @@
           </w:rPr>
           <m:t>-</m:t>
         </m:r>
-        <m:r>
-          <w:rPr>
-            <w:rFonts w:ascii="Cambria Math" w:hAnsi="Cambria Math" w:cs="Times New Roman"/>
-          </w:rPr>
-          <m:t xml:space="preserve">1, </m:t>
+        <m:f>
+          <m:fPr>
+            <m:ctrlPr>
+              <w:rPr>
+                <w:rFonts w:ascii="Cambria Math" w:hAnsi="Cambria Math" w:cs="Times New Roman"/>
+                <w:i/>
+              </w:rPr>
+            </m:ctrlPr>
+          </m:fPr>
+          <m:num>
+            <m:r>
+              <w:rPr>
+                <w:rFonts w:ascii="Cambria Math" w:hAnsi="Cambria Math" w:cs="Times New Roman"/>
+              </w:rPr>
+              <m:t>7</m:t>
+            </m:r>
+          </m:num>
+          <m:den>
+            <m:r>
+              <w:rPr>
+                <w:rFonts w:ascii="Cambria Math" w:hAnsi="Cambria Math" w:cs="Times New Roman"/>
+              </w:rPr>
+              <m:t>3</m:t>
+            </m:r>
+          </m:den>
+        </m:f>
+        <m:r>
+          <w:rPr>
+            <w:rFonts w:ascii="Cambria Math" w:hAnsi="Cambria Math" w:cs="Times New Roman"/>
+          </w:rPr>
+          <m:t xml:space="preserve">, </m:t>
         </m:r>
         <m:r>
           <m:rPr>
@@ -1825,25 +1985,25 @@
           <w:rPr>
             <w:rFonts w:ascii="Cambria Math" w:hAnsi="Cambria Math" w:cs="Times New Roman"/>
           </w:rPr>
-          <m:t>H</m:t>
+          <m:t xml:space="preserve">H </m:t>
         </m:r>
         <m:r>
           <m:rPr>
             <m:sty m:val="p"/>
           </m:rPr>
           <w:rPr>
-            <w:rFonts w:ascii="Cambria Math" w:hAnsi="Cambria Math" w:cs="Times New Roman"/>
-          </w:rPr>
-          <m:t xml:space="preserve"> </m:t>
+            <w:rFonts w:ascii="Cambria Math" w:hAnsi="Cambria Math" w:cs="Cambria Math"/>
+          </w:rPr>
+          <m:t>∈</m:t>
         </m:r>
         <m:r>
           <m:rPr>
             <m:sty m:val="p"/>
           </m:rPr>
           <w:rPr>
-            <w:rFonts w:ascii="Cambria Math" w:hAnsi="Cambria Math" w:cs="Cambria Math"/>
-          </w:rPr>
-          <m:t>∈</m:t>
+            <w:rFonts w:ascii="Cambria Math" w:hAnsi="Cambria Math" w:cs="Times New Roman"/>
+          </w:rPr>
+          <m:t xml:space="preserve"> [</m:t>
         </m:r>
         <m:r>
           <m:rPr>
@@ -1852,7 +2012,14 @@
           <w:rPr>
             <w:rFonts w:ascii="Cambria Math" w:hAnsi="Cambria Math" w:cs="Times New Roman"/>
           </w:rPr>
-          <m:t xml:space="preserve"> [</m:t>
+          <m:t>3</m:t>
+        </m:r>
+        <m:r>
+          <w:rPr>
+            <w:rFonts w:ascii="Cambria Math" w:hAnsi="Cambria Math" w:cs="Times New Roman"/>
+            <w:lang w:val="en-US"/>
+          </w:rPr>
+          <m:t>5</m:t>
         </m:r>
         <m:r>
           <m:rPr>
@@ -1861,13 +2028,7 @@
           <w:rPr>
             <w:rFonts w:ascii="Cambria Math" w:hAnsi="Cambria Math" w:cs="Times New Roman"/>
           </w:rPr>
-          <m:t>1</m:t>
-        </m:r>
-        <m:r>
-          <w:rPr>
-            <w:rFonts w:ascii="Cambria Math" w:hAnsi="Cambria Math" w:cs="Times New Roman"/>
-          </w:rPr>
-          <m:t>0</m:t>
+          <m:t xml:space="preserve">, </m:t>
         </m:r>
         <m:r>
           <m:rPr>
@@ -1876,7 +2037,7 @@
           <w:rPr>
             <w:rFonts w:ascii="Cambria Math" w:hAnsi="Cambria Math" w:cs="Times New Roman"/>
           </w:rPr>
-          <m:t xml:space="preserve">, </m:t>
+          <m:t>5</m:t>
         </m:r>
         <m:r>
           <m:rPr>
@@ -1885,15 +2046,6 @@
           <w:rPr>
             <w:rFonts w:ascii="Cambria Math" w:hAnsi="Cambria Math" w:cs="Times New Roman"/>
           </w:rPr>
-          <m:t>2</m:t>
-        </m:r>
-        <m:r>
-          <m:rPr>
-            <m:sty m:val="p"/>
-          </m:rPr>
-          <w:rPr>
-            <w:rFonts w:ascii="Cambria Math" w:hAnsi="Cambria Math" w:cs="Times New Roman"/>
-          </w:rPr>
           <m:t>0]</m:t>
         </m:r>
       </m:oMath>
@@ -1916,12 +2068,33 @@
           <w:vertAlign w:val="subscript"/>
           <w:lang w:val="en-US"/>
         </w:rPr>
-        <w:t>M(H)</w:t>
-      </w:r>
-      <w:r>
-        <w:rPr>
-          <w:rFonts w:ascii="Times New Roman" w:hAnsi="Times New Roman" w:cs="Times New Roman"/>
+        <w:t>M</w:t>
+      </w:r>
+      <w:r>
+        <w:rPr>
+          <w:rFonts w:ascii="Times New Roman" w:hAnsi="Times New Roman" w:cs="Times New Roman"/>
+          <w:vertAlign w:val="subscript"/>
+        </w:rPr>
+        <w:t>(</w:t>
+      </w:r>
+      <w:r>
+        <w:rPr>
+          <w:rFonts w:ascii="Times New Roman" w:hAnsi="Times New Roman" w:cs="Times New Roman"/>
+          <w:vertAlign w:val="subscript"/>
           <w:lang w:val="en-US"/>
+        </w:rPr>
+        <w:t>H</w:t>
+      </w:r>
+      <w:r>
+        <w:rPr>
+          <w:rFonts w:ascii="Times New Roman" w:hAnsi="Times New Roman" w:cs="Times New Roman"/>
+          <w:vertAlign w:val="subscript"/>
+        </w:rPr>
+        <w:t>)</w:t>
+      </w:r>
+      <w:r>
+        <w:rPr>
+          <w:rFonts w:ascii="Times New Roman" w:hAnsi="Times New Roman" w:cs="Times New Roman"/>
         </w:rPr>
         <w:t xml:space="preserve"> = </w:t>
       </w:r>
@@ -1954,7 +2127,13 @@
               <w:rPr>
                 <w:rFonts w:ascii="Cambria Math" w:hAnsi="Cambria Math" w:cs="Times New Roman"/>
               </w:rPr>
-              <m:t>10</m:t>
+              <m:t>1</m:t>
+            </m:r>
+            <m:r>
+              <w:rPr>
+                <w:rFonts w:ascii="Cambria Math" w:hAnsi="Cambria Math" w:cs="Times New Roman"/>
+              </w:rPr>
+              <m:t>5</m:t>
             </m:r>
           </m:den>
         </m:f>
@@ -1975,7 +2154,46 @@
           <w:rPr>
             <w:rFonts w:ascii="Cambria Math" w:hAnsi="Cambria Math" w:cs="Times New Roman"/>
           </w:rPr>
-          <m:t xml:space="preserve">+3, </m:t>
+          <m:t>+</m:t>
+        </m:r>
+        <m:f>
+          <m:fPr>
+            <m:ctrlPr>
+              <w:rPr>
+                <w:rFonts w:ascii="Cambria Math" w:hAnsi="Cambria Math" w:cs="Times New Roman"/>
+                <w:i/>
+              </w:rPr>
+            </m:ctrlPr>
+          </m:fPr>
+          <m:num>
+            <m:r>
+              <w:rPr>
+                <w:rFonts w:ascii="Cambria Math" w:hAnsi="Cambria Math" w:cs="Times New Roman"/>
+              </w:rPr>
+              <m:t>1</m:t>
+            </m:r>
+            <m:r>
+              <w:rPr>
+                <w:rFonts w:ascii="Cambria Math" w:hAnsi="Cambria Math" w:cs="Times New Roman"/>
+                <w:lang w:val="en-US"/>
+              </w:rPr>
+              <m:t>3</m:t>
+            </m:r>
+          </m:num>
+          <m:den>
+            <m:r>
+              <w:rPr>
+                <w:rFonts w:ascii="Cambria Math" w:hAnsi="Cambria Math" w:cs="Times New Roman"/>
+              </w:rPr>
+              <m:t>3</m:t>
+            </m:r>
+          </m:den>
+        </m:f>
+        <m:r>
+          <w:rPr>
+            <w:rFonts w:ascii="Cambria Math" w:hAnsi="Cambria Math" w:cs="Times New Roman"/>
+          </w:rPr>
+          <m:t xml:space="preserve">, </m:t>
         </m:r>
         <m:r>
           <m:rPr>
@@ -2002,14 +2220,7 @@
           <w:rPr>
             <w:rFonts w:ascii="Cambria Math" w:hAnsi="Cambria Math" w:cs="Times New Roman"/>
           </w:rPr>
-          <m:t xml:space="preserve"> [2</m:t>
-        </m:r>
-        <m:r>
-          <w:rPr>
-            <w:rFonts w:ascii="Cambria Math" w:hAnsi="Cambria Math" w:cs="Times New Roman"/>
-            <w:lang w:val="en-US"/>
-          </w:rPr>
-          <m:t>0</m:t>
+          <m:t xml:space="preserve"> [</m:t>
         </m:r>
         <m:r>
           <m:rPr>
@@ -2018,7 +2229,48 @@
           <w:rPr>
             <w:rFonts w:ascii="Cambria Math" w:hAnsi="Cambria Math" w:cs="Times New Roman"/>
           </w:rPr>
-          <m:t>, 30]</m:t>
+          <m:t>5</m:t>
+        </m:r>
+        <m:r>
+          <w:rPr>
+            <w:rFonts w:ascii="Cambria Math" w:hAnsi="Cambria Math" w:cs="Times New Roman"/>
+            <w:lang w:val="en-US"/>
+          </w:rPr>
+          <m:t>0</m:t>
+        </m:r>
+        <m:r>
+          <m:rPr>
+            <m:sty m:val="p"/>
+          </m:rPr>
+          <w:rPr>
+            <w:rFonts w:ascii="Cambria Math" w:hAnsi="Cambria Math" w:cs="Times New Roman"/>
+          </w:rPr>
+          <m:t xml:space="preserve">, </m:t>
+        </m:r>
+        <m:r>
+          <m:rPr>
+            <m:sty m:val="p"/>
+          </m:rPr>
+          <w:rPr>
+            <w:rFonts w:ascii="Cambria Math" w:hAnsi="Cambria Math" w:cs="Times New Roman"/>
+          </w:rPr>
+          <m:t>6</m:t>
+        </m:r>
+        <m:r>
+          <w:rPr>
+            <w:rFonts w:ascii="Cambria Math" w:hAnsi="Cambria Math" w:cs="Times New Roman"/>
+            <w:lang w:val="en-US"/>
+          </w:rPr>
+          <m:t>5</m:t>
+        </m:r>
+        <m:r>
+          <m:rPr>
+            <m:sty m:val="p"/>
+          </m:rPr>
+          <w:rPr>
+            <w:rFonts w:ascii="Cambria Math" w:hAnsi="Cambria Math" w:cs="Times New Roman"/>
+          </w:rPr>
+          <m:t>]</m:t>
         </m:r>
       </m:oMath>
     </w:p>
@@ -2034,21 +2286,21 @@
       </w:pPr>
       <w:r>
         <w:rPr>
-          <w:rFonts w:ascii="Times New Roman" w:hAnsi="Times New Roman" w:cs="Times New Roman"/>
+          <w:noProof/>
         </w:rPr>
         <w:drawing>
-          <wp:anchor distT="0" distB="0" distL="114300" distR="114300" simplePos="0" relativeHeight="251658240" behindDoc="0" locked="0" layoutInCell="1" allowOverlap="1" wp14:anchorId="5E27B92B" wp14:editId="6C804594">
+          <wp:anchor distT="0" distB="0" distL="114300" distR="114300" simplePos="0" relativeHeight="251660288" behindDoc="0" locked="0" layoutInCell="1" allowOverlap="1" wp14:anchorId="3CCDB479" wp14:editId="484FEAB5">
             <wp:simplePos x="0" y="0"/>
             <wp:positionH relativeFrom="column">
-              <wp:posOffset>-390525</wp:posOffset>
+              <wp:posOffset>-511175</wp:posOffset>
             </wp:positionH>
             <wp:positionV relativeFrom="paragraph">
-              <wp:posOffset>534670</wp:posOffset>
+              <wp:posOffset>553085</wp:posOffset>
             </wp:positionV>
-            <wp:extent cx="5940425" cy="3079115"/>
-            <wp:effectExtent l="0" t="0" r="3175" b="6985"/>
+            <wp:extent cx="5940425" cy="3300730"/>
+            <wp:effectExtent l="0" t="0" r="3175" b="0"/>
             <wp:wrapTopAndBottom/>
-            <wp:docPr id="418471154" name="Рисунок 1"/>
+            <wp:docPr id="511839611" name="Рисунок 4" descr="Выходное изображение"/>
             <wp:cNvGraphicFramePr>
               <a:graphicFrameLocks xmlns:a="http://schemas.openxmlformats.org/drawingml/2006/main" noChangeAspect="1"/>
             </wp:cNvGraphicFramePr>
@@ -2056,29 +2308,36 @@
               <a:graphicData uri="http://schemas.openxmlformats.org/drawingml/2006/picture">
                 <pic:pic xmlns:pic="http://schemas.openxmlformats.org/drawingml/2006/picture">
                   <pic:nvPicPr>
-                    <pic:cNvPr id="418471154" name=""/>
-                    <pic:cNvPicPr/>
+                    <pic:cNvPr id="0" name="Picture 10" descr="Выходное изображение"/>
+                    <pic:cNvPicPr>
+                      <a:picLocks noChangeAspect="1" noChangeArrowheads="1"/>
+                    </pic:cNvPicPr>
                   </pic:nvPicPr>
                   <pic:blipFill>
-                    <a:blip r:embed="rId7">
+                    <a:blip r:embed="rId7" cstate="print">
                       <a:extLst>
                         <a:ext uri="{28A0092B-C50C-407E-A947-70E740481C1C}">
                           <a14:useLocalDpi xmlns:a14="http://schemas.microsoft.com/office/drawing/2010/main" val="0"/>
                         </a:ext>
                       </a:extLst>
                     </a:blip>
+                    <a:srcRect/>
                     <a:stretch>
                       <a:fillRect/>
                     </a:stretch>
                   </pic:blipFill>
-                  <pic:spPr>
+                  <pic:spPr bwMode="auto">
                     <a:xfrm>
                       <a:off x="0" y="0"/>
-                      <a:ext cx="5940425" cy="3079115"/>
+                      <a:ext cx="5940425" cy="3300730"/>
                     </a:xfrm>
                     <a:prstGeom prst="rect">
                       <a:avLst/>
                     </a:prstGeom>
+                    <a:noFill/>
+                    <a:ln>
+                      <a:noFill/>
+                    </a:ln>
                   </pic:spPr>
                 </pic:pic>
               </a:graphicData>
@@ -2135,13 +2394,13 @@
               <w:rPr>
                 <w:rFonts w:ascii="Cambria Math" w:hAnsi="Cambria Math" w:cs="Times New Roman"/>
               </w:rPr>
-              <m:t>2</m:t>
+              <m:t>4</m:t>
             </m:r>
             <m:r>
               <w:rPr>
                 <w:rFonts w:ascii="Cambria Math" w:hAnsi="Cambria Math" w:cs="Times New Roman"/>
               </w:rPr>
-              <m:t>0</m:t>
+              <m:t>5</m:t>
             </m:r>
           </m:den>
         </m:f>
@@ -2164,173 +2423,6 @@
           </w:rPr>
           <m:t>-</m:t>
         </m:r>
-        <m:r>
-          <w:rPr>
-            <w:rFonts w:ascii="Cambria Math" w:hAnsi="Cambria Math" w:cs="Times New Roman"/>
-          </w:rPr>
-          <m:t xml:space="preserve">1, </m:t>
-        </m:r>
-        <m:r>
-          <m:rPr>
-            <m:sty m:val="p"/>
-          </m:rPr>
-          <w:rPr>
-            <w:rFonts w:ascii="Cambria Math" w:hAnsi="Cambria Math" w:cs="Times New Roman"/>
-          </w:rPr>
-          <m:t>H</m:t>
-        </m:r>
-        <m:r>
-          <m:rPr>
-            <m:sty m:val="p"/>
-          </m:rPr>
-          <w:rPr>
-            <w:rFonts w:ascii="Cambria Math" w:hAnsi="Cambria Math" w:cs="Times New Roman"/>
-          </w:rPr>
-          <m:t xml:space="preserve"> </m:t>
-        </m:r>
-        <m:r>
-          <m:rPr>
-            <m:sty m:val="p"/>
-          </m:rPr>
-          <w:rPr>
-            <w:rFonts w:ascii="Cambria Math" w:hAnsi="Cambria Math" w:cs="Cambria Math"/>
-          </w:rPr>
-          <m:t>∈</m:t>
-        </m:r>
-        <m:r>
-          <m:rPr>
-            <m:sty m:val="p"/>
-          </m:rPr>
-          <w:rPr>
-            <w:rFonts w:ascii="Cambria Math" w:hAnsi="Cambria Math" w:cs="Times New Roman"/>
-          </w:rPr>
-          <m:t xml:space="preserve"> [</m:t>
-        </m:r>
-        <m:r>
-          <m:rPr>
-            <m:sty m:val="p"/>
-          </m:rPr>
-          <w:rPr>
-            <w:rFonts w:ascii="Cambria Math" w:hAnsi="Cambria Math" w:cs="Times New Roman"/>
-          </w:rPr>
-          <m:t>2</m:t>
-        </m:r>
-        <m:r>
-          <w:rPr>
-            <w:rFonts w:ascii="Cambria Math" w:hAnsi="Cambria Math" w:cs="Times New Roman"/>
-          </w:rPr>
-          <m:t>0</m:t>
-        </m:r>
-        <m:r>
-          <m:rPr>
-            <m:sty m:val="p"/>
-          </m:rPr>
-          <w:rPr>
-            <w:rFonts w:ascii="Cambria Math" w:hAnsi="Cambria Math" w:cs="Times New Roman"/>
-          </w:rPr>
-          <m:t xml:space="preserve">, </m:t>
-        </m:r>
-        <m:r>
-          <m:rPr>
-            <m:sty m:val="p"/>
-          </m:rPr>
-          <w:rPr>
-            <w:rFonts w:ascii="Cambria Math" w:hAnsi="Cambria Math" w:cs="Times New Roman"/>
-          </w:rPr>
-          <m:t>4</m:t>
-        </m:r>
-        <m:r>
-          <m:rPr>
-            <m:sty m:val="p"/>
-          </m:rPr>
-          <w:rPr>
-            <w:rFonts w:ascii="Cambria Math" w:hAnsi="Cambria Math" w:cs="Times New Roman"/>
-          </w:rPr>
-          <m:t>0]</m:t>
-        </m:r>
-      </m:oMath>
-    </w:p>
-    <w:p>
-      <w:pPr>
-        <w:rPr>
-          <w:rFonts w:ascii="Times New Roman" w:hAnsi="Times New Roman" w:cs="Times New Roman"/>
-        </w:rPr>
-      </w:pPr>
-      <w:r>
-        <w:rPr>
-          <w:rFonts w:ascii="Times New Roman" w:hAnsi="Times New Roman" w:cs="Times New Roman"/>
-        </w:rPr>
-        <w:br w:type="page"/>
-      </w:r>
-    </w:p>
-    <w:p>
-      <w:pPr>
-        <w:ind w:left="1440"/>
-        <w:rPr>
-          <w:rFonts w:ascii="Times New Roman" w:hAnsi="Times New Roman" w:cs="Times New Roman"/>
-        </w:rPr>
-      </w:pPr>
-    </w:p>
-    <w:p>
-      <w:pPr>
-        <w:numPr>
-          <w:ilvl w:val="0"/>
-          <w:numId w:val="1"/>
-        </w:numPr>
-        <w:rPr>
-          <w:rFonts w:ascii="Times New Roman" w:hAnsi="Times New Roman" w:cs="Times New Roman"/>
-        </w:rPr>
-      </w:pPr>
-      <w:r>
-        <w:rPr>
-          <w:rFonts w:ascii="Times New Roman" w:hAnsi="Times New Roman" w:cs="Times New Roman"/>
-        </w:rPr>
-        <w:t>Уровень полива (W):</w:t>
-      </w:r>
-    </w:p>
-    <w:p>
-      <w:pPr>
-        <w:numPr>
-          <w:ilvl w:val="1"/>
-          <w:numId w:val="1"/>
-        </w:numPr>
-        <w:rPr>
-          <w:rFonts w:ascii="Times New Roman" w:hAnsi="Times New Roman" w:cs="Times New Roman"/>
-        </w:rPr>
-      </w:pPr>
-      <w:r>
-        <w:rPr>
-          <w:rFonts w:ascii="Times New Roman" w:hAnsi="Times New Roman" w:cs="Times New Roman"/>
-        </w:rPr>
-        <w:t>Низкий:</w:t>
-      </w:r>
-      <w:r>
-        <w:rPr>
-          <w:rFonts w:ascii="Times New Roman" w:hAnsi="Times New Roman" w:cs="Times New Roman"/>
-        </w:rPr>
-        <w:br/>
-        <w:t>M</w:t>
-      </w:r>
-      <w:r>
-        <w:rPr>
-          <w:rFonts w:ascii="Times New Roman" w:hAnsi="Times New Roman" w:cs="Times New Roman"/>
-          <w:vertAlign w:val="subscript"/>
-        </w:rPr>
-        <w:t>L(W)</w:t>
-      </w:r>
-      <w:r>
-        <w:rPr>
-          <w:rFonts w:ascii="Times New Roman" w:hAnsi="Times New Roman" w:cs="Times New Roman"/>
-        </w:rPr>
-        <w:t xml:space="preserve"> = </w:t>
-      </w:r>
-      <m:oMath>
-        <m:r>
-          <w:rPr>
-            <w:rFonts w:ascii="Cambria Math" w:hAnsi="Cambria Math" w:cs="Times New Roman"/>
-          </w:rPr>
-          <m:t>-</m:t>
-        </m:r>
         <m:f>
           <m:fPr>
             <m:ctrlPr>
@@ -2341,6 +2433,12 @@
             </m:ctrlPr>
           </m:fPr>
           <m:num>
+            <m:r>
+              <w:rPr>
+                <w:rFonts w:ascii="Cambria Math" w:hAnsi="Cambria Math" w:cs="Times New Roman"/>
+              </w:rPr>
+              <m:t>1</m:t>
+            </m:r>
             <m:r>
               <w:rPr>
                 <w:rFonts w:ascii="Cambria Math" w:hAnsi="Cambria Math" w:cs="Times New Roman"/>
@@ -2353,7 +2451,7 @@
               <w:rPr>
                 <w:rFonts w:ascii="Cambria Math" w:hAnsi="Cambria Math" w:cs="Times New Roman"/>
               </w:rPr>
-              <m:t>20</m:t>
+              <m:t>9</m:t>
             </m:r>
           </m:den>
         </m:f>
@@ -2361,21 +2459,125 @@
           <w:rPr>
             <w:rFonts w:ascii="Cambria Math" w:hAnsi="Cambria Math" w:cs="Times New Roman"/>
           </w:rPr>
-          <m:t xml:space="preserve">* W + 1, W </m:t>
-        </m:r>
-        <m:r>
+          <m:t xml:space="preserve">, </m:t>
+        </m:r>
+        <m:r>
+          <m:rPr>
+            <m:sty m:val="p"/>
+          </m:rPr>
+          <w:rPr>
+            <w:rFonts w:ascii="Cambria Math" w:hAnsi="Cambria Math" w:cs="Times New Roman"/>
+          </w:rPr>
+          <m:t xml:space="preserve">H </m:t>
+        </m:r>
+        <m:r>
+          <m:rPr>
+            <m:sty m:val="p"/>
+          </m:rPr>
           <w:rPr>
             <w:rFonts w:ascii="Cambria Math" w:hAnsi="Cambria Math" w:cs="Cambria Math"/>
           </w:rPr>
           <m:t>∈</m:t>
         </m:r>
         <m:r>
-          <w:rPr>
-            <w:rFonts w:ascii="Cambria Math" w:hAnsi="Cambria Math" w:cs="Times New Roman"/>
-          </w:rPr>
-          <m:t xml:space="preserve"> [0, 20]</m:t>
+          <m:rPr>
+            <m:sty m:val="p"/>
+          </m:rPr>
+          <w:rPr>
+            <w:rFonts w:ascii="Cambria Math" w:hAnsi="Cambria Math" w:cs="Times New Roman"/>
+          </w:rPr>
+          <m:t xml:space="preserve"> [</m:t>
+        </m:r>
+        <m:r>
+          <m:rPr>
+            <m:sty m:val="p"/>
+          </m:rPr>
+          <w:rPr>
+            <w:rFonts w:ascii="Cambria Math" w:hAnsi="Cambria Math" w:cs="Times New Roman"/>
+          </w:rPr>
+          <m:t>5</m:t>
+        </m:r>
+        <m:r>
+          <w:rPr>
+            <w:rFonts w:ascii="Cambria Math" w:hAnsi="Cambria Math" w:cs="Times New Roman"/>
+          </w:rPr>
+          <m:t>5</m:t>
+        </m:r>
+        <m:r>
+          <m:rPr>
+            <m:sty m:val="p"/>
+          </m:rPr>
+          <w:rPr>
+            <w:rFonts w:ascii="Cambria Math" w:hAnsi="Cambria Math" w:cs="Times New Roman"/>
+          </w:rPr>
+          <m:t xml:space="preserve">, </m:t>
+        </m:r>
+        <m:r>
+          <m:rPr>
+            <m:sty m:val="p"/>
+          </m:rPr>
+          <w:rPr>
+            <w:rFonts w:ascii="Cambria Math" w:hAnsi="Cambria Math" w:cs="Times New Roman"/>
+          </w:rPr>
+          <m:t>1</m:t>
+        </m:r>
+        <m:r>
+          <w:rPr>
+            <w:rFonts w:ascii="Cambria Math" w:hAnsi="Cambria Math" w:cs="Times New Roman"/>
+          </w:rPr>
+          <m:t>0</m:t>
+        </m:r>
+        <m:r>
+          <m:rPr>
+            <m:sty m:val="p"/>
+          </m:rPr>
+          <w:rPr>
+            <w:rFonts w:ascii="Cambria Math" w:hAnsi="Cambria Math" w:cs="Times New Roman"/>
+          </w:rPr>
+          <m:t>0]</m:t>
         </m:r>
       </m:oMath>
+      <w:r>
+        <w:t xml:space="preserve"> </w:t>
+      </w:r>
+    </w:p>
+    <w:p>
+      <w:pPr>
+        <w:rPr>
+          <w:rFonts w:ascii="Times New Roman" w:hAnsi="Times New Roman" w:cs="Times New Roman"/>
+        </w:rPr>
+      </w:pPr>
+      <w:r>
+        <w:rPr>
+          <w:rFonts w:ascii="Times New Roman" w:hAnsi="Times New Roman" w:cs="Times New Roman"/>
+        </w:rPr>
+        <w:br w:type="page"/>
+      </w:r>
+    </w:p>
+    <w:p>
+      <w:pPr>
+        <w:ind w:left="1440"/>
+        <w:rPr>
+          <w:rFonts w:ascii="Times New Roman" w:hAnsi="Times New Roman" w:cs="Times New Roman"/>
+        </w:rPr>
+      </w:pPr>
+    </w:p>
+    <w:p>
+      <w:pPr>
+        <w:numPr>
+          <w:ilvl w:val="0"/>
+          <w:numId w:val="1"/>
+        </w:numPr>
+        <w:rPr>
+          <w:rFonts w:ascii="Times New Roman" w:hAnsi="Times New Roman" w:cs="Times New Roman"/>
+        </w:rPr>
+      </w:pPr>
+      <w:r>
+        <w:rPr>
+          <w:rFonts w:ascii="Times New Roman" w:hAnsi="Times New Roman" w:cs="Times New Roman"/>
+        </w:rPr>
+        <w:t>Уровень полива (W):</w:t>
+      </w:r>
     </w:p>
     <w:p>
       <w:pPr>
@@ -2391,7 +2593,7 @@
         <w:rPr>
           <w:rFonts w:ascii="Times New Roman" w:hAnsi="Times New Roman" w:cs="Times New Roman"/>
         </w:rPr>
-        <w:t>Средний:</w:t>
+        <w:t>Низкий:</w:t>
       </w:r>
       <w:r>
         <w:rPr>
@@ -2405,7 +2607,7 @@
           <w:rFonts w:ascii="Times New Roman" w:hAnsi="Times New Roman" w:cs="Times New Roman"/>
           <w:vertAlign w:val="subscript"/>
         </w:rPr>
-        <w:t>M(W)</w:t>
+        <w:t>L(W)</w:t>
       </w:r>
       <w:r>
         <w:rPr>
@@ -2414,6 +2616,12 @@
         <w:t xml:space="preserve"> = </w:t>
       </w:r>
       <m:oMath>
+        <m:r>
+          <w:rPr>
+            <w:rFonts w:ascii="Cambria Math" w:hAnsi="Cambria Math" w:cs="Times New Roman"/>
+          </w:rPr>
+          <m:t>-</m:t>
+        </m:r>
         <m:f>
           <m:fPr>
             <m:ctrlPr>
@@ -2436,7 +2644,13 @@
               <w:rPr>
                 <w:rFonts w:ascii="Cambria Math" w:hAnsi="Cambria Math" w:cs="Times New Roman"/>
               </w:rPr>
-              <m:t>10</m:t>
+              <m:t>4</m:t>
+            </m:r>
+            <m:r>
+              <w:rPr>
+                <w:rFonts w:ascii="Cambria Math" w:hAnsi="Cambria Math" w:cs="Times New Roman"/>
+              </w:rPr>
+              <m:t>5</m:t>
             </m:r>
           </m:den>
         </m:f>
@@ -2444,21 +2658,81 @@
           <w:rPr>
             <w:rFonts w:ascii="Cambria Math" w:hAnsi="Cambria Math" w:cs="Times New Roman"/>
           </w:rPr>
-          <m:t xml:space="preserve"> * W - 1, W </m:t>
-        </m:r>
-        <m:r>
+          <m:t>*</m:t>
+        </m:r>
+        <m:r>
+          <w:rPr>
+            <w:rFonts w:ascii="Cambria Math" w:hAnsi="Cambria Math" w:cs="Times New Roman"/>
+            <w:lang w:val="en-US"/>
+          </w:rPr>
+          <m:t>H</m:t>
+        </m:r>
+        <m:r>
+          <w:rPr>
+            <w:rFonts w:ascii="Cambria Math" w:hAnsi="Cambria Math" w:cs="Times New Roman"/>
+          </w:rPr>
+          <m:t xml:space="preserve">+1, </m:t>
+        </m:r>
+        <m:r>
+          <m:rPr>
+            <m:sty m:val="p"/>
+          </m:rPr>
+          <w:rPr>
+            <w:rFonts w:ascii="Cambria Math" w:hAnsi="Cambria Math" w:cs="Times New Roman"/>
+          </w:rPr>
+          <m:t xml:space="preserve">H </m:t>
+        </m:r>
+        <m:r>
+          <m:rPr>
+            <m:sty m:val="p"/>
+          </m:rPr>
           <w:rPr>
             <w:rFonts w:ascii="Cambria Math" w:hAnsi="Cambria Math" w:cs="Cambria Math"/>
           </w:rPr>
           <m:t>∈</m:t>
         </m:r>
         <m:r>
-          <w:rPr>
-            <w:rFonts w:ascii="Cambria Math" w:hAnsi="Cambria Math" w:cs="Times New Roman"/>
-          </w:rPr>
-          <m:t xml:space="preserve"> [10, 20]</m:t>
+          <m:rPr>
+            <m:sty m:val="p"/>
+          </m:rPr>
+          <w:rPr>
+            <w:rFonts w:ascii="Cambria Math" w:hAnsi="Cambria Math" w:cs="Times New Roman"/>
+          </w:rPr>
+          <m:t xml:space="preserve"> [0, 4</m:t>
+        </m:r>
+        <m:r>
+          <w:rPr>
+            <w:rFonts w:ascii="Cambria Math" w:hAnsi="Cambria Math" w:cs="Times New Roman"/>
+          </w:rPr>
+          <m:t>5</m:t>
+        </m:r>
+        <m:r>
+          <m:rPr>
+            <m:sty m:val="p"/>
+          </m:rPr>
+          <w:rPr>
+            <w:rFonts w:ascii="Cambria Math" w:hAnsi="Cambria Math" w:cs="Times New Roman"/>
+          </w:rPr>
+          <m:t>]</m:t>
         </m:r>
       </m:oMath>
+    </w:p>
+    <w:p>
+      <w:pPr>
+        <w:numPr>
+          <w:ilvl w:val="1"/>
+          <w:numId w:val="1"/>
+        </w:numPr>
+        <w:rPr>
+          <w:rFonts w:ascii="Times New Roman" w:hAnsi="Times New Roman" w:cs="Times New Roman"/>
+        </w:rPr>
+      </w:pPr>
+      <w:r>
+        <w:rPr>
+          <w:rFonts w:ascii="Times New Roman" w:hAnsi="Times New Roman" w:cs="Times New Roman"/>
+        </w:rPr>
+        <w:t>Средний:</w:t>
+      </w:r>
       <w:r>
         <w:rPr>
           <w:rFonts w:ascii="Times New Roman" w:hAnsi="Times New Roman" w:cs="Times New Roman"/>
@@ -2477,15 +2751,9 @@
         <w:rPr>
           <w:rFonts w:ascii="Times New Roman" w:hAnsi="Times New Roman" w:cs="Times New Roman"/>
         </w:rPr>
-        <w:t xml:space="preserve"> =</w:t>
+        <w:t xml:space="preserve"> = </w:t>
       </w:r>
       <m:oMath>
-        <m:r>
-          <w:rPr>
-            <w:rFonts w:ascii="Cambria Math" w:hAnsi="Cambria Math" w:cs="Times New Roman"/>
-          </w:rPr>
-          <m:t xml:space="preserve"> -</m:t>
-        </m:r>
         <m:f>
           <m:fPr>
             <m:ctrlPr>
@@ -2508,7 +2776,7 @@
               <w:rPr>
                 <w:rFonts w:ascii="Cambria Math" w:hAnsi="Cambria Math" w:cs="Times New Roman"/>
               </w:rPr>
-              <m:t>10</m:t>
+              <m:t>15</m:t>
             </m:r>
           </m:den>
         </m:f>
@@ -2516,19 +2784,268 @@
           <w:rPr>
             <w:rFonts w:ascii="Cambria Math" w:hAnsi="Cambria Math" w:cs="Times New Roman"/>
           </w:rPr>
-          <m:t xml:space="preserve"> * W + 3, W </m:t>
-        </m:r>
-        <m:r>
+          <m:t>*</m:t>
+        </m:r>
+        <m:r>
+          <w:rPr>
+            <w:rFonts w:ascii="Cambria Math" w:hAnsi="Cambria Math" w:cs="Times New Roman"/>
+            <w:lang w:val="en-US"/>
+          </w:rPr>
+          <m:t>H</m:t>
+        </m:r>
+        <m:r>
+          <w:rPr>
+            <w:rFonts w:ascii="Cambria Math" w:hAnsi="Cambria Math" w:cs="Times New Roman"/>
+          </w:rPr>
+          <m:t>-</m:t>
+        </m:r>
+        <m:f>
+          <m:fPr>
+            <m:ctrlPr>
+              <w:rPr>
+                <w:rFonts w:ascii="Cambria Math" w:hAnsi="Cambria Math" w:cs="Times New Roman"/>
+                <w:i/>
+              </w:rPr>
+            </m:ctrlPr>
+          </m:fPr>
+          <m:num>
+            <m:r>
+              <w:rPr>
+                <w:rFonts w:ascii="Cambria Math" w:hAnsi="Cambria Math" w:cs="Times New Roman"/>
+              </w:rPr>
+              <m:t>7</m:t>
+            </m:r>
+          </m:num>
+          <m:den>
+            <m:r>
+              <w:rPr>
+                <w:rFonts w:ascii="Cambria Math" w:hAnsi="Cambria Math" w:cs="Times New Roman"/>
+              </w:rPr>
+              <m:t>3</m:t>
+            </m:r>
+          </m:den>
+        </m:f>
+        <m:r>
+          <w:rPr>
+            <w:rFonts w:ascii="Cambria Math" w:hAnsi="Cambria Math" w:cs="Times New Roman"/>
+          </w:rPr>
+          <m:t xml:space="preserve">, </m:t>
+        </m:r>
+        <m:r>
+          <m:rPr>
+            <m:sty m:val="p"/>
+          </m:rPr>
+          <w:rPr>
+            <w:rFonts w:ascii="Cambria Math" w:hAnsi="Cambria Math" w:cs="Times New Roman"/>
+          </w:rPr>
+          <m:t xml:space="preserve">H </m:t>
+        </m:r>
+        <m:r>
+          <m:rPr>
+            <m:sty m:val="p"/>
+          </m:rPr>
           <w:rPr>
             <w:rFonts w:ascii="Cambria Math" w:hAnsi="Cambria Math" w:cs="Cambria Math"/>
           </w:rPr>
           <m:t>∈</m:t>
         </m:r>
         <m:r>
-          <w:rPr>
-            <w:rFonts w:ascii="Cambria Math" w:hAnsi="Cambria Math" w:cs="Times New Roman"/>
-          </w:rPr>
-          <m:t xml:space="preserve"> [20, 30]</m:t>
+          <m:rPr>
+            <m:sty m:val="p"/>
+          </m:rPr>
+          <w:rPr>
+            <w:rFonts w:ascii="Cambria Math" w:hAnsi="Cambria Math" w:cs="Times New Roman"/>
+          </w:rPr>
+          <m:t xml:space="preserve"> [3</m:t>
+        </m:r>
+        <m:r>
+          <w:rPr>
+            <w:rFonts w:ascii="Cambria Math" w:hAnsi="Cambria Math" w:cs="Times New Roman"/>
+          </w:rPr>
+          <m:t>5</m:t>
+        </m:r>
+        <m:r>
+          <m:rPr>
+            <m:sty m:val="p"/>
+          </m:rPr>
+          <w:rPr>
+            <w:rFonts w:ascii="Cambria Math" w:hAnsi="Cambria Math" w:cs="Times New Roman"/>
+          </w:rPr>
+          <m:t>, 50]</m:t>
+        </m:r>
+      </m:oMath>
+      <w:r>
+        <w:rPr>
+          <w:rFonts w:ascii="Times New Roman" w:hAnsi="Times New Roman" w:cs="Times New Roman"/>
+        </w:rPr>
+        <w:br/>
+        <w:t>M</w:t>
+      </w:r>
+      <w:r>
+        <w:rPr>
+          <w:rFonts w:ascii="Times New Roman" w:hAnsi="Times New Roman" w:cs="Times New Roman"/>
+          <w:vertAlign w:val="subscript"/>
+        </w:rPr>
+        <w:t>M(W)</w:t>
+      </w:r>
+      <w:r>
+        <w:rPr>
+          <w:rFonts w:ascii="Times New Roman" w:hAnsi="Times New Roman" w:cs="Times New Roman"/>
+        </w:rPr>
+        <w:t xml:space="preserve"> =</w:t>
+      </w:r>
+      <m:oMath>
+        <m:r>
+          <w:rPr>
+            <w:rFonts w:ascii="Cambria Math" w:hAnsi="Cambria Math" w:cs="Times New Roman"/>
+          </w:rPr>
+          <m:t xml:space="preserve"> </m:t>
+        </m:r>
+        <m:r>
+          <w:rPr>
+            <w:rFonts w:ascii="Cambria Math" w:hAnsi="Cambria Math" w:cs="Times New Roman"/>
+          </w:rPr>
+          <m:t>-</m:t>
+        </m:r>
+        <m:f>
+          <m:fPr>
+            <m:ctrlPr>
+              <w:rPr>
+                <w:rFonts w:ascii="Cambria Math" w:hAnsi="Cambria Math" w:cs="Times New Roman"/>
+                <w:i/>
+              </w:rPr>
+            </m:ctrlPr>
+          </m:fPr>
+          <m:num>
+            <m:r>
+              <w:rPr>
+                <w:rFonts w:ascii="Cambria Math" w:hAnsi="Cambria Math" w:cs="Times New Roman"/>
+              </w:rPr>
+              <m:t>1</m:t>
+            </m:r>
+          </m:num>
+          <m:den>
+            <m:r>
+              <w:rPr>
+                <w:rFonts w:ascii="Cambria Math" w:hAnsi="Cambria Math" w:cs="Times New Roman"/>
+              </w:rPr>
+              <m:t>15</m:t>
+            </m:r>
+          </m:den>
+        </m:f>
+        <m:r>
+          <w:rPr>
+            <w:rFonts w:ascii="Cambria Math" w:hAnsi="Cambria Math" w:cs="Times New Roman"/>
+          </w:rPr>
+          <m:t>*</m:t>
+        </m:r>
+        <m:r>
+          <w:rPr>
+            <w:rFonts w:ascii="Cambria Math" w:hAnsi="Cambria Math" w:cs="Times New Roman"/>
+            <w:lang w:val="en-US"/>
+          </w:rPr>
+          <m:t>H</m:t>
+        </m:r>
+        <m:r>
+          <w:rPr>
+            <w:rFonts w:ascii="Cambria Math" w:hAnsi="Cambria Math" w:cs="Times New Roman"/>
+          </w:rPr>
+          <m:t>+</m:t>
+        </m:r>
+        <m:f>
+          <m:fPr>
+            <m:ctrlPr>
+              <w:rPr>
+                <w:rFonts w:ascii="Cambria Math" w:hAnsi="Cambria Math" w:cs="Times New Roman"/>
+                <w:i/>
+              </w:rPr>
+            </m:ctrlPr>
+          </m:fPr>
+          <m:num>
+            <m:r>
+              <w:rPr>
+                <w:rFonts w:ascii="Cambria Math" w:hAnsi="Cambria Math" w:cs="Times New Roman"/>
+              </w:rPr>
+              <m:t>1</m:t>
+            </m:r>
+            <m:r>
+              <w:rPr>
+                <w:rFonts w:ascii="Cambria Math" w:hAnsi="Cambria Math" w:cs="Times New Roman"/>
+              </w:rPr>
+              <m:t>3</m:t>
+            </m:r>
+          </m:num>
+          <m:den>
+            <m:r>
+              <w:rPr>
+                <w:rFonts w:ascii="Cambria Math" w:hAnsi="Cambria Math" w:cs="Times New Roman"/>
+              </w:rPr>
+              <m:t>3</m:t>
+            </m:r>
+          </m:den>
+        </m:f>
+        <m:r>
+          <w:rPr>
+            <w:rFonts w:ascii="Cambria Math" w:hAnsi="Cambria Math" w:cs="Times New Roman"/>
+          </w:rPr>
+          <m:t xml:space="preserve">, </m:t>
+        </m:r>
+        <m:r>
+          <m:rPr>
+            <m:sty m:val="p"/>
+          </m:rPr>
+          <w:rPr>
+            <w:rFonts w:ascii="Cambria Math" w:hAnsi="Cambria Math" w:cs="Times New Roman"/>
+          </w:rPr>
+          <m:t xml:space="preserve">H </m:t>
+        </m:r>
+        <m:r>
+          <m:rPr>
+            <m:sty m:val="p"/>
+          </m:rPr>
+          <w:rPr>
+            <w:rFonts w:ascii="Cambria Math" w:hAnsi="Cambria Math" w:cs="Cambria Math"/>
+          </w:rPr>
+          <m:t>∈</m:t>
+        </m:r>
+        <m:r>
+          <m:rPr>
+            <m:sty m:val="p"/>
+          </m:rPr>
+          <w:rPr>
+            <w:rFonts w:ascii="Cambria Math" w:hAnsi="Cambria Math" w:cs="Times New Roman"/>
+          </w:rPr>
+          <m:t xml:space="preserve"> [5</m:t>
+        </m:r>
+        <m:r>
+          <w:rPr>
+            <w:rFonts w:ascii="Cambria Math" w:hAnsi="Cambria Math" w:cs="Times New Roman"/>
+          </w:rPr>
+          <m:t>0</m:t>
+        </m:r>
+        <m:r>
+          <m:rPr>
+            <m:sty m:val="p"/>
+          </m:rPr>
+          <w:rPr>
+            <w:rFonts w:ascii="Cambria Math" w:hAnsi="Cambria Math" w:cs="Times New Roman"/>
+          </w:rPr>
+          <m:t>, 6</m:t>
+        </m:r>
+        <m:r>
+          <w:rPr>
+            <w:rFonts w:ascii="Cambria Math" w:hAnsi="Cambria Math" w:cs="Times New Roman"/>
+          </w:rPr>
+          <m:t>5</m:t>
+        </m:r>
+        <m:r>
+          <m:rPr>
+            <m:sty m:val="p"/>
+          </m:rPr>
+          <w:rPr>
+            <w:rFonts w:ascii="Cambria Math" w:hAnsi="Cambria Math" w:cs="Times New Roman"/>
+          </w:rPr>
+          <m:t>]</m:t>
         </m:r>
       </m:oMath>
     </w:p>
@@ -2544,21 +3061,21 @@
       </w:pPr>
       <w:r>
         <w:rPr>
-          <w:rFonts w:ascii="Times New Roman" w:hAnsi="Times New Roman" w:cs="Times New Roman"/>
+          <w:noProof/>
         </w:rPr>
         <w:drawing>
-          <wp:anchor distT="0" distB="0" distL="114300" distR="114300" simplePos="0" relativeHeight="251659264" behindDoc="0" locked="0" layoutInCell="1" allowOverlap="1" wp14:anchorId="0FB94C1B" wp14:editId="15E10F2A">
+          <wp:anchor distT="0" distB="0" distL="114300" distR="114300" simplePos="0" relativeHeight="251661312" behindDoc="0" locked="0" layoutInCell="1" allowOverlap="1" wp14:anchorId="5ECA5938" wp14:editId="2D939930">
             <wp:simplePos x="0" y="0"/>
             <wp:positionH relativeFrom="page">
               <wp:align>center</wp:align>
             </wp:positionH>
             <wp:positionV relativeFrom="paragraph">
-              <wp:posOffset>469265</wp:posOffset>
+              <wp:posOffset>546100</wp:posOffset>
             </wp:positionV>
-            <wp:extent cx="5940425" cy="3001645"/>
-            <wp:effectExtent l="0" t="0" r="3175" b="8255"/>
+            <wp:extent cx="5940425" cy="3300730"/>
+            <wp:effectExtent l="0" t="0" r="3175" b="0"/>
             <wp:wrapTopAndBottom/>
-            <wp:docPr id="966760946" name="Рисунок 1"/>
+            <wp:docPr id="1161090729" name="Рисунок 6" descr="Выходное изображение"/>
             <wp:cNvGraphicFramePr>
               <a:graphicFrameLocks xmlns:a="http://schemas.openxmlformats.org/drawingml/2006/main" noChangeAspect="1"/>
             </wp:cNvGraphicFramePr>
@@ -2566,29 +3083,36 @@
               <a:graphicData uri="http://schemas.openxmlformats.org/drawingml/2006/picture">
                 <pic:pic xmlns:pic="http://schemas.openxmlformats.org/drawingml/2006/picture">
                   <pic:nvPicPr>
-                    <pic:cNvPr id="966760946" name=""/>
-                    <pic:cNvPicPr/>
+                    <pic:cNvPr id="0" name="Picture 14" descr="Выходное изображение"/>
+                    <pic:cNvPicPr>
+                      <a:picLocks noChangeAspect="1" noChangeArrowheads="1"/>
+                    </pic:cNvPicPr>
                   </pic:nvPicPr>
                   <pic:blipFill>
-                    <a:blip r:embed="rId8">
+                    <a:blip r:embed="rId8" cstate="print">
                       <a:extLst>
                         <a:ext uri="{28A0092B-C50C-407E-A947-70E740481C1C}">
                           <a14:useLocalDpi xmlns:a14="http://schemas.microsoft.com/office/drawing/2010/main" val="0"/>
                         </a:ext>
                       </a:extLst>
                     </a:blip>
+                    <a:srcRect/>
                     <a:stretch>
                       <a:fillRect/>
                     </a:stretch>
                   </pic:blipFill>
-                  <pic:spPr>
+                  <pic:spPr bwMode="auto">
                     <a:xfrm>
                       <a:off x="0" y="0"/>
-                      <a:ext cx="5940425" cy="3001645"/>
+                      <a:ext cx="5940425" cy="3300730"/>
                     </a:xfrm>
                     <a:prstGeom prst="rect">
                       <a:avLst/>
                     </a:prstGeom>
+                    <a:noFill/>
+                    <a:ln>
+                      <a:noFill/>
+                    </a:ln>
                   </pic:spPr>
                 </pic:pic>
               </a:graphicData>
@@ -2651,7 +3175,13 @@
               <w:rPr>
                 <w:rFonts w:ascii="Cambria Math" w:hAnsi="Cambria Math" w:cs="Times New Roman"/>
               </w:rPr>
-              <m:t>20</m:t>
+              <m:t>4</m:t>
+            </m:r>
+            <m:r>
+              <w:rPr>
+                <w:rFonts w:ascii="Cambria Math" w:hAnsi="Cambria Math" w:cs="Times New Roman"/>
+              </w:rPr>
+              <m:t>5</m:t>
             </m:r>
           </m:den>
         </m:f>
@@ -2659,21 +3189,120 @@
           <w:rPr>
             <w:rFonts w:ascii="Cambria Math" w:hAnsi="Cambria Math" w:cs="Times New Roman"/>
           </w:rPr>
-          <m:t xml:space="preserve"> * W - 1, W </m:t>
-        </m:r>
-        <m:r>
+          <m:t>*</m:t>
+        </m:r>
+        <m:r>
+          <w:rPr>
+            <w:rFonts w:ascii="Cambria Math" w:hAnsi="Cambria Math" w:cs="Times New Roman"/>
+            <w:lang w:val="en-US"/>
+          </w:rPr>
+          <m:t>H</m:t>
+        </m:r>
+        <m:r>
+          <w:rPr>
+            <w:rFonts w:ascii="Cambria Math" w:hAnsi="Cambria Math" w:cs="Times New Roman"/>
+          </w:rPr>
+          <m:t>-</m:t>
+        </m:r>
+        <m:f>
+          <m:fPr>
+            <m:ctrlPr>
+              <w:rPr>
+                <w:rFonts w:ascii="Cambria Math" w:hAnsi="Cambria Math" w:cs="Times New Roman"/>
+                <w:i/>
+              </w:rPr>
+            </m:ctrlPr>
+          </m:fPr>
+          <m:num>
+            <m:r>
+              <w:rPr>
+                <w:rFonts w:ascii="Cambria Math" w:hAnsi="Cambria Math" w:cs="Times New Roman"/>
+              </w:rPr>
+              <m:t>1</m:t>
+            </m:r>
+            <m:r>
+              <w:rPr>
+                <w:rFonts w:ascii="Cambria Math" w:hAnsi="Cambria Math" w:cs="Times New Roman"/>
+              </w:rPr>
+              <m:t>1</m:t>
+            </m:r>
+          </m:num>
+          <m:den>
+            <m:r>
+              <w:rPr>
+                <w:rFonts w:ascii="Cambria Math" w:hAnsi="Cambria Math" w:cs="Times New Roman"/>
+              </w:rPr>
+              <m:t>9</m:t>
+            </m:r>
+          </m:den>
+        </m:f>
+        <m:r>
+          <w:rPr>
+            <w:rFonts w:ascii="Cambria Math" w:hAnsi="Cambria Math" w:cs="Times New Roman"/>
+          </w:rPr>
+          <m:t xml:space="preserve">, </m:t>
+        </m:r>
+        <m:r>
+          <m:rPr>
+            <m:sty m:val="p"/>
+          </m:rPr>
+          <w:rPr>
+            <w:rFonts w:ascii="Cambria Math" w:hAnsi="Cambria Math" w:cs="Times New Roman"/>
+          </w:rPr>
+          <m:t xml:space="preserve">H </m:t>
+        </m:r>
+        <m:r>
+          <m:rPr>
+            <m:sty m:val="p"/>
+          </m:rPr>
           <w:rPr>
             <w:rFonts w:ascii="Cambria Math" w:hAnsi="Cambria Math" w:cs="Cambria Math"/>
           </w:rPr>
           <m:t>∈</m:t>
         </m:r>
         <m:r>
-          <w:rPr>
-            <w:rFonts w:ascii="Cambria Math" w:hAnsi="Cambria Math" w:cs="Times New Roman"/>
-          </w:rPr>
-          <m:t xml:space="preserve"> [20, 40]</m:t>
+          <m:rPr>
+            <m:sty m:val="p"/>
+          </m:rPr>
+          <w:rPr>
+            <w:rFonts w:ascii="Cambria Math" w:hAnsi="Cambria Math" w:cs="Times New Roman"/>
+          </w:rPr>
+          <m:t xml:space="preserve"> [5</m:t>
+        </m:r>
+        <m:r>
+          <w:rPr>
+            <w:rFonts w:ascii="Cambria Math" w:hAnsi="Cambria Math" w:cs="Times New Roman"/>
+          </w:rPr>
+          <m:t>5</m:t>
+        </m:r>
+        <m:r>
+          <m:rPr>
+            <m:sty m:val="p"/>
+          </m:rPr>
+          <w:rPr>
+            <w:rFonts w:ascii="Cambria Math" w:hAnsi="Cambria Math" w:cs="Times New Roman"/>
+          </w:rPr>
+          <m:t>, 1</m:t>
+        </m:r>
+        <m:r>
+          <w:rPr>
+            <w:rFonts w:ascii="Cambria Math" w:hAnsi="Cambria Math" w:cs="Times New Roman"/>
+          </w:rPr>
+          <m:t>0</m:t>
+        </m:r>
+        <m:r>
+          <m:rPr>
+            <m:sty m:val="p"/>
+          </m:rPr>
+          <w:rPr>
+            <w:rFonts w:ascii="Cambria Math" w:hAnsi="Cambria Math" w:cs="Times New Roman"/>
+          </w:rPr>
+          <m:t>0]</m:t>
         </m:r>
       </m:oMath>
+      <w:r>
+        <w:t xml:space="preserve"> </w:t>
+      </w:r>
     </w:p>
     <w:p>
       <w:pPr>
@@ -2686,10 +3315,7 @@
           <w:szCs w:val="24"/>
         </w:rPr>
       </w:pPr>
-    </w:p>
-    <w:p>
-      <w:pPr>
-        <w:ind w:left="1440"/>
+      <w:r>
         <w:rPr>
           <w:rFonts w:ascii="Times New Roman" w:hAnsi="Times New Roman" w:cs="Times New Roman"/>
           <w:b/>
@@ -2697,21 +3323,12 @@
           <w:sz w:val="24"/>
           <w:szCs w:val="24"/>
         </w:rPr>
-      </w:pPr>
-      <w:r>
-        <w:rPr>
-          <w:rFonts w:ascii="Times New Roman" w:hAnsi="Times New Roman" w:cs="Times New Roman"/>
-          <w:b/>
-          <w:bCs/>
-          <w:sz w:val="24"/>
-          <w:szCs w:val="24"/>
-        </w:rPr>
         <w:t>База правил</w:t>
       </w:r>
     </w:p>
     <w:tbl>
       <w:tblPr>
-        <w:tblStyle w:val="af0"/>
+        <w:tblStyle w:val="ae"/>
         <w:tblW w:w="0" w:type="auto"/>
         <w:tblLook w:val="04A0" w:firstRow="1" w:lastRow="0" w:firstColumn="1" w:lastColumn="0" w:noHBand="0" w:noVBand="1"/>
       </w:tblPr>
@@ -3402,12 +4019,6 @@
           <w:rFonts w:ascii="Times New Roman" w:hAnsi="Times New Roman" w:cs="Times New Roman"/>
         </w:rPr>
       </w:pPr>
-      <w:r>
-        <w:rPr>
-          <w:rFonts w:ascii="Times New Roman" w:hAnsi="Times New Roman" w:cs="Times New Roman"/>
-        </w:rPr>
-        <w:br w:type="page"/>
-      </w:r>
     </w:p>
     <w:p>
       <w:pPr>
@@ -3507,7 +4118,19 @@
         <w:rPr>
           <w:rFonts w:ascii="Times New Roman" w:hAnsi="Times New Roman" w:cs="Times New Roman"/>
         </w:rPr>
-        <w:t>Влажность почвы H = 15%</w:t>
+        <w:t xml:space="preserve">Влажность почвы H = </w:t>
+      </w:r>
+      <w:r>
+        <w:rPr>
+          <w:rFonts w:ascii="Times New Roman" w:hAnsi="Times New Roman" w:cs="Times New Roman"/>
+        </w:rPr>
+        <w:t>3</w:t>
+      </w:r>
+      <w:r>
+        <w:rPr>
+          <w:rFonts w:ascii="Times New Roman" w:hAnsi="Times New Roman" w:cs="Times New Roman"/>
+        </w:rPr>
+        <w:t>5%</w:t>
       </w:r>
     </w:p>
     <w:p>
@@ -3527,215 +4150,1135 @@
         <w:t>Вычисления:</w:t>
       </w:r>
     </w:p>
+    <w:tbl>
+      <w:tblPr>
+        <w:tblStyle w:val="ae"/>
+        <w:tblW w:w="0" w:type="auto"/>
+        <w:tblLook w:val="04A0" w:firstRow="1" w:lastRow="0" w:firstColumn="1" w:lastColumn="0" w:noHBand="0" w:noVBand="1"/>
+      </w:tblPr>
+      <w:tblGrid>
+        <w:gridCol w:w="1462"/>
+        <w:gridCol w:w="2183"/>
+        <w:gridCol w:w="1387"/>
+        <w:gridCol w:w="2149"/>
+        <w:gridCol w:w="1049"/>
+      </w:tblGrid>
+      <w:tr>
+        <w:tc>
+          <w:tcPr>
+            <w:tcW w:w="0" w:type="auto"/>
+            <w:hideMark/>
+          </w:tcPr>
+          <w:p>
+            <w:pPr>
+              <w:spacing w:after="160" w:line="259" w:lineRule="auto"/>
+              <w:rPr>
+                <w:rFonts w:ascii="Times New Roman" w:hAnsi="Times New Roman" w:cs="Times New Roman"/>
+                <w:b/>
+                <w:bCs/>
+              </w:rPr>
+            </w:pPr>
+            <w:r>
+              <w:rPr>
+                <w:rFonts w:ascii="Times New Roman" w:hAnsi="Times New Roman" w:cs="Times New Roman"/>
+                <w:b/>
+                <w:bCs/>
+              </w:rPr>
+              <w:t>Переменная</w:t>
+            </w:r>
+          </w:p>
+        </w:tc>
+        <w:tc>
+          <w:tcPr>
+            <w:tcW w:w="0" w:type="auto"/>
+            <w:hideMark/>
+          </w:tcPr>
+          <w:p>
+            <w:pPr>
+              <w:spacing w:after="160" w:line="259" w:lineRule="auto"/>
+              <w:rPr>
+                <w:rFonts w:ascii="Times New Roman" w:hAnsi="Times New Roman" w:cs="Times New Roman"/>
+                <w:b/>
+                <w:bCs/>
+              </w:rPr>
+            </w:pPr>
+            <w:r>
+              <w:rPr>
+                <w:rFonts w:ascii="Times New Roman" w:hAnsi="Times New Roman" w:cs="Times New Roman"/>
+                <w:b/>
+                <w:bCs/>
+              </w:rPr>
+              <w:t>Формула для терма</w:t>
+            </w:r>
+          </w:p>
+        </w:tc>
+        <w:tc>
+          <w:tcPr>
+            <w:tcW w:w="0" w:type="auto"/>
+            <w:hideMark/>
+          </w:tcPr>
+          <w:p>
+            <w:pPr>
+              <w:spacing w:after="160" w:line="259" w:lineRule="auto"/>
+              <w:rPr>
+                <w:rFonts w:ascii="Times New Roman" w:hAnsi="Times New Roman" w:cs="Times New Roman"/>
+                <w:b/>
+                <w:bCs/>
+              </w:rPr>
+            </w:pPr>
+            <w:r>
+              <w:rPr>
+                <w:rFonts w:ascii="Times New Roman" w:hAnsi="Times New Roman" w:cs="Times New Roman"/>
+                <w:b/>
+                <w:bCs/>
+              </w:rPr>
+              <w:t>Диапазон</w:t>
+            </w:r>
+          </w:p>
+        </w:tc>
+        <w:tc>
+          <w:tcPr>
+            <w:tcW w:w="0" w:type="auto"/>
+            <w:hideMark/>
+          </w:tcPr>
+          <w:p>
+            <w:pPr>
+              <w:spacing w:after="160" w:line="259" w:lineRule="auto"/>
+              <w:rPr>
+                <w:rFonts w:ascii="Times New Roman" w:hAnsi="Times New Roman" w:cs="Times New Roman"/>
+                <w:b/>
+                <w:bCs/>
+              </w:rPr>
+            </w:pPr>
+            <w:r>
+              <w:rPr>
+                <w:rFonts w:ascii="Times New Roman" w:hAnsi="Times New Roman" w:cs="Times New Roman"/>
+                <w:b/>
+                <w:bCs/>
+              </w:rPr>
+              <w:t>Подстановка</w:t>
+            </w:r>
+          </w:p>
+        </w:tc>
+        <w:tc>
+          <w:tcPr>
+            <w:tcW w:w="0" w:type="auto"/>
+            <w:hideMark/>
+          </w:tcPr>
+          <w:p>
+            <w:pPr>
+              <w:spacing w:after="160" w:line="259" w:lineRule="auto"/>
+              <w:rPr>
+                <w:rFonts w:ascii="Times New Roman" w:hAnsi="Times New Roman" w:cs="Times New Roman"/>
+                <w:b/>
+                <w:bCs/>
+              </w:rPr>
+            </w:pPr>
+            <w:r>
+              <w:rPr>
+                <w:rFonts w:ascii="Times New Roman" w:hAnsi="Times New Roman" w:cs="Times New Roman"/>
+                <w:b/>
+                <w:bCs/>
+              </w:rPr>
+              <w:t>Степень</w:t>
+            </w:r>
+          </w:p>
+        </w:tc>
+      </w:tr>
+      <w:tr>
+        <w:tc>
+          <w:tcPr>
+            <w:tcW w:w="0" w:type="auto"/>
+            <w:hideMark/>
+          </w:tcPr>
+          <w:p>
+            <w:pPr>
+              <w:spacing w:after="160" w:line="259" w:lineRule="auto"/>
+              <w:rPr>
+                <w:rFonts w:ascii="Times New Roman" w:hAnsi="Times New Roman" w:cs="Times New Roman"/>
+              </w:rPr>
+            </w:pPr>
+            <w:r>
+              <w:rPr>
+                <w:rFonts w:ascii="Times New Roman" w:hAnsi="Times New Roman" w:cs="Times New Roman"/>
+                <w:b/>
+                <w:bCs/>
+              </w:rPr>
+              <w:t>T – низкая</w:t>
+            </w:r>
+          </w:p>
+        </w:tc>
+        <w:tc>
+          <w:tcPr>
+            <w:tcW w:w="0" w:type="auto"/>
+            <w:hideMark/>
+          </w:tcPr>
+          <w:p>
+            <w:pPr>
+              <w:spacing w:after="160" w:line="259" w:lineRule="auto"/>
+              <w:rPr>
+                <w:rFonts w:ascii="Times New Roman" w:hAnsi="Times New Roman" w:cs="Times New Roman"/>
+              </w:rPr>
+            </w:pPr>
+            <w:r>
+              <w:rPr>
+                <w:rFonts w:ascii="Times New Roman" w:hAnsi="Times New Roman" w:cs="Times New Roman"/>
+              </w:rPr>
+              <w:t>Mₙ(T)= −T/15 + 1</w:t>
+            </w:r>
+          </w:p>
+        </w:tc>
+        <w:tc>
+          <w:tcPr>
+            <w:tcW w:w="0" w:type="auto"/>
+            <w:hideMark/>
+          </w:tcPr>
+          <w:p>
+            <w:pPr>
+              <w:spacing w:after="160" w:line="259" w:lineRule="auto"/>
+              <w:rPr>
+                <w:rFonts w:ascii="Times New Roman" w:hAnsi="Times New Roman" w:cs="Times New Roman"/>
+              </w:rPr>
+            </w:pPr>
+            <w:r>
+              <w:rPr>
+                <w:rFonts w:ascii="Times New Roman" w:hAnsi="Times New Roman" w:cs="Times New Roman"/>
+              </w:rPr>
+              <w:t>0 ≤ T ≤ 15</w:t>
+            </w:r>
+          </w:p>
+        </w:tc>
+        <w:tc>
+          <w:tcPr>
+            <w:tcW w:w="0" w:type="auto"/>
+            <w:hideMark/>
+          </w:tcPr>
+          <w:p>
+            <w:pPr>
+              <w:spacing w:after="160" w:line="259" w:lineRule="auto"/>
+              <w:rPr>
+                <w:rFonts w:ascii="Times New Roman" w:hAnsi="Times New Roman" w:cs="Times New Roman"/>
+              </w:rPr>
+            </w:pPr>
+            <w:proofErr w:type="gramStart"/>
+            <w:r>
+              <w:rPr>
+                <w:rFonts w:ascii="Times New Roman" w:hAnsi="Times New Roman" w:cs="Times New Roman"/>
+              </w:rPr>
+              <w:t>25 &gt;</w:t>
+            </w:r>
+            <w:proofErr w:type="gramEnd"/>
+            <w:r>
+              <w:rPr>
+                <w:rFonts w:ascii="Times New Roman" w:hAnsi="Times New Roman" w:cs="Times New Roman"/>
+              </w:rPr>
+              <w:t xml:space="preserve"> 15 </w:t>
+            </w:r>
+            <w:r>
+              <w:rPr>
+                <w:rFonts w:ascii="Cambria Math" w:hAnsi="Cambria Math" w:cs="Cambria Math"/>
+              </w:rPr>
+              <w:t>⇒</w:t>
+            </w:r>
+            <w:r>
+              <w:rPr>
+                <w:rFonts w:ascii="Times New Roman" w:hAnsi="Times New Roman" w:cs="Times New Roman"/>
+              </w:rPr>
+              <w:t xml:space="preserve"> 0</w:t>
+            </w:r>
+          </w:p>
+        </w:tc>
+        <w:tc>
+          <w:tcPr>
+            <w:tcW w:w="0" w:type="auto"/>
+            <w:hideMark/>
+          </w:tcPr>
+          <w:p>
+            <w:pPr>
+              <w:spacing w:after="160" w:line="259" w:lineRule="auto"/>
+              <w:rPr>
+                <w:rFonts w:ascii="Times New Roman" w:hAnsi="Times New Roman" w:cs="Times New Roman"/>
+              </w:rPr>
+            </w:pPr>
+            <w:r>
+              <w:rPr>
+                <w:rFonts w:ascii="Times New Roman" w:hAnsi="Times New Roman" w:cs="Times New Roman"/>
+                <w:b/>
+                <w:bCs/>
+              </w:rPr>
+              <w:t>0</w:t>
+            </w:r>
+          </w:p>
+        </w:tc>
+      </w:tr>
+      <w:tr>
+        <w:tc>
+          <w:tcPr>
+            <w:tcW w:w="0" w:type="auto"/>
+            <w:hideMark/>
+          </w:tcPr>
+          <w:p>
+            <w:pPr>
+              <w:spacing w:after="160" w:line="259" w:lineRule="auto"/>
+              <w:rPr>
+                <w:rFonts w:ascii="Times New Roman" w:hAnsi="Times New Roman" w:cs="Times New Roman"/>
+              </w:rPr>
+            </w:pPr>
+            <w:r>
+              <w:rPr>
+                <w:rFonts w:ascii="Times New Roman" w:hAnsi="Times New Roman" w:cs="Times New Roman"/>
+                <w:b/>
+                <w:bCs/>
+              </w:rPr>
+              <w:t>T – средняя</w:t>
+            </w:r>
+          </w:p>
+        </w:tc>
+        <w:tc>
+          <w:tcPr>
+            <w:tcW w:w="0" w:type="auto"/>
+            <w:hideMark/>
+          </w:tcPr>
+          <w:p>
+            <w:pPr>
+              <w:spacing w:after="160" w:line="259" w:lineRule="auto"/>
+              <w:rPr>
+                <w:rFonts w:ascii="Times New Roman" w:hAnsi="Times New Roman" w:cs="Times New Roman"/>
+              </w:rPr>
+            </w:pPr>
+            <w:r>
+              <w:rPr>
+                <w:rFonts w:ascii="Times New Roman" w:hAnsi="Times New Roman" w:cs="Times New Roman"/>
+              </w:rPr>
+              <w:t>Mₘ(T)= −T/10 + 3</w:t>
+            </w:r>
+          </w:p>
+        </w:tc>
+        <w:tc>
+          <w:tcPr>
+            <w:tcW w:w="0" w:type="auto"/>
+            <w:hideMark/>
+          </w:tcPr>
+          <w:p>
+            <w:pPr>
+              <w:spacing w:after="160" w:line="259" w:lineRule="auto"/>
+              <w:rPr>
+                <w:rFonts w:ascii="Times New Roman" w:hAnsi="Times New Roman" w:cs="Times New Roman"/>
+              </w:rPr>
+            </w:pPr>
+            <w:r>
+              <w:rPr>
+                <w:rFonts w:ascii="Times New Roman" w:hAnsi="Times New Roman" w:cs="Times New Roman"/>
+              </w:rPr>
+              <w:t>20 ≤ T ≤ 30</w:t>
+            </w:r>
+          </w:p>
+        </w:tc>
+        <w:tc>
+          <w:tcPr>
+            <w:tcW w:w="0" w:type="auto"/>
+            <w:hideMark/>
+          </w:tcPr>
+          <w:p>
+            <w:pPr>
+              <w:spacing w:after="160" w:line="259" w:lineRule="auto"/>
+              <w:rPr>
+                <w:rFonts w:ascii="Times New Roman" w:hAnsi="Times New Roman" w:cs="Times New Roman"/>
+              </w:rPr>
+            </w:pPr>
+            <w:r>
+              <w:rPr>
+                <w:rFonts w:ascii="Times New Roman" w:hAnsi="Times New Roman" w:cs="Times New Roman"/>
+              </w:rPr>
+              <w:t>−25/10 + 3 = –2.5 + 3</w:t>
+            </w:r>
+          </w:p>
+        </w:tc>
+        <w:tc>
+          <w:tcPr>
+            <w:tcW w:w="0" w:type="auto"/>
+            <w:hideMark/>
+          </w:tcPr>
+          <w:p>
+            <w:pPr>
+              <w:spacing w:after="160" w:line="259" w:lineRule="auto"/>
+              <w:rPr>
+                <w:rFonts w:ascii="Times New Roman" w:hAnsi="Times New Roman" w:cs="Times New Roman"/>
+              </w:rPr>
+            </w:pPr>
+            <w:r>
+              <w:rPr>
+                <w:rFonts w:ascii="Times New Roman" w:hAnsi="Times New Roman" w:cs="Times New Roman"/>
+                <w:b/>
+                <w:bCs/>
+              </w:rPr>
+              <w:t>0.5</w:t>
+            </w:r>
+          </w:p>
+        </w:tc>
+      </w:tr>
+      <w:tr>
+        <w:tc>
+          <w:tcPr>
+            <w:tcW w:w="0" w:type="auto"/>
+            <w:hideMark/>
+          </w:tcPr>
+          <w:p>
+            <w:pPr>
+              <w:spacing w:after="160" w:line="259" w:lineRule="auto"/>
+              <w:rPr>
+                <w:rFonts w:ascii="Times New Roman" w:hAnsi="Times New Roman" w:cs="Times New Roman"/>
+              </w:rPr>
+            </w:pPr>
+            <w:r>
+              <w:rPr>
+                <w:rFonts w:ascii="Times New Roman" w:hAnsi="Times New Roman" w:cs="Times New Roman"/>
+                <w:b/>
+                <w:bCs/>
+              </w:rPr>
+              <w:t>T – высокая</w:t>
+            </w:r>
+          </w:p>
+        </w:tc>
+        <w:tc>
+          <w:tcPr>
+            <w:tcW w:w="0" w:type="auto"/>
+            <w:hideMark/>
+          </w:tcPr>
+          <w:p>
+            <w:pPr>
+              <w:spacing w:after="160" w:line="259" w:lineRule="auto"/>
+              <w:rPr>
+                <w:rFonts w:ascii="Times New Roman" w:hAnsi="Times New Roman" w:cs="Times New Roman"/>
+              </w:rPr>
+            </w:pPr>
+            <w:r>
+              <w:rPr>
+                <w:rFonts w:ascii="Times New Roman" w:hAnsi="Times New Roman" w:cs="Times New Roman"/>
+              </w:rPr>
+              <w:t>Mₕ(T)= T/15 − 5/3</w:t>
+            </w:r>
+          </w:p>
+        </w:tc>
+        <w:tc>
+          <w:tcPr>
+            <w:tcW w:w="0" w:type="auto"/>
+            <w:hideMark/>
+          </w:tcPr>
+          <w:p>
+            <w:pPr>
+              <w:spacing w:after="160" w:line="259" w:lineRule="auto"/>
+              <w:rPr>
+                <w:rFonts w:ascii="Times New Roman" w:hAnsi="Times New Roman" w:cs="Times New Roman"/>
+              </w:rPr>
+            </w:pPr>
+            <w:r>
+              <w:rPr>
+                <w:rFonts w:ascii="Times New Roman" w:hAnsi="Times New Roman" w:cs="Times New Roman"/>
+              </w:rPr>
+              <w:t>25 ≤ T ≤ 40</w:t>
+            </w:r>
+          </w:p>
+        </w:tc>
+        <w:tc>
+          <w:tcPr>
+            <w:tcW w:w="0" w:type="auto"/>
+            <w:hideMark/>
+          </w:tcPr>
+          <w:p>
+            <w:pPr>
+              <w:spacing w:after="160" w:line="259" w:lineRule="auto"/>
+              <w:rPr>
+                <w:rFonts w:ascii="Times New Roman" w:hAnsi="Times New Roman" w:cs="Times New Roman"/>
+              </w:rPr>
+            </w:pPr>
+            <w:r>
+              <w:rPr>
+                <w:rFonts w:ascii="Times New Roman" w:hAnsi="Times New Roman" w:cs="Times New Roman"/>
+              </w:rPr>
+              <w:t>25/15 − 5/3 = 0</w:t>
+            </w:r>
+          </w:p>
+        </w:tc>
+        <w:tc>
+          <w:tcPr>
+            <w:tcW w:w="0" w:type="auto"/>
+            <w:hideMark/>
+          </w:tcPr>
+          <w:p>
+            <w:pPr>
+              <w:spacing w:after="160" w:line="259" w:lineRule="auto"/>
+              <w:rPr>
+                <w:rFonts w:ascii="Times New Roman" w:hAnsi="Times New Roman" w:cs="Times New Roman"/>
+              </w:rPr>
+            </w:pPr>
+            <w:r>
+              <w:rPr>
+                <w:rFonts w:ascii="Times New Roman" w:hAnsi="Times New Roman" w:cs="Times New Roman"/>
+                <w:b/>
+                <w:bCs/>
+              </w:rPr>
+              <w:t>0</w:t>
+            </w:r>
+          </w:p>
+        </w:tc>
+      </w:tr>
+      <w:tr>
+        <w:tc>
+          <w:tcPr>
+            <w:tcW w:w="0" w:type="auto"/>
+            <w:hideMark/>
+          </w:tcPr>
+          <w:p>
+            <w:pPr>
+              <w:spacing w:after="160" w:line="259" w:lineRule="auto"/>
+              <w:rPr>
+                <w:rFonts w:ascii="Times New Roman" w:hAnsi="Times New Roman" w:cs="Times New Roman"/>
+              </w:rPr>
+            </w:pPr>
+            <w:r>
+              <w:rPr>
+                <w:rFonts w:ascii="Times New Roman" w:hAnsi="Times New Roman" w:cs="Times New Roman"/>
+                <w:b/>
+                <w:bCs/>
+              </w:rPr>
+              <w:t>H – низкая</w:t>
+            </w:r>
+          </w:p>
+        </w:tc>
+        <w:tc>
+          <w:tcPr>
+            <w:tcW w:w="0" w:type="auto"/>
+            <w:hideMark/>
+          </w:tcPr>
+          <w:p>
+            <w:pPr>
+              <w:spacing w:after="160" w:line="259" w:lineRule="auto"/>
+              <w:rPr>
+                <w:rFonts w:ascii="Times New Roman" w:hAnsi="Times New Roman" w:cs="Times New Roman"/>
+              </w:rPr>
+            </w:pPr>
+            <w:r>
+              <w:rPr>
+                <w:rFonts w:ascii="Times New Roman" w:hAnsi="Times New Roman" w:cs="Times New Roman"/>
+              </w:rPr>
+              <w:t>Mₙ(H)= −H/45 + 1</w:t>
+            </w:r>
+          </w:p>
+        </w:tc>
+        <w:tc>
+          <w:tcPr>
+            <w:tcW w:w="0" w:type="auto"/>
+            <w:hideMark/>
+          </w:tcPr>
+          <w:p>
+            <w:pPr>
+              <w:spacing w:after="160" w:line="259" w:lineRule="auto"/>
+              <w:rPr>
+                <w:rFonts w:ascii="Times New Roman" w:hAnsi="Times New Roman" w:cs="Times New Roman"/>
+              </w:rPr>
+            </w:pPr>
+            <w:r>
+              <w:rPr>
+                <w:rFonts w:ascii="Times New Roman" w:hAnsi="Times New Roman" w:cs="Times New Roman"/>
+              </w:rPr>
+              <w:t>0 ≤ H ≤ 45</w:t>
+            </w:r>
+          </w:p>
+        </w:tc>
+        <w:tc>
+          <w:tcPr>
+            <w:tcW w:w="0" w:type="auto"/>
+            <w:hideMark/>
+          </w:tcPr>
+          <w:p>
+            <w:pPr>
+              <w:spacing w:after="160" w:line="259" w:lineRule="auto"/>
+              <w:rPr>
+                <w:rFonts w:ascii="Times New Roman" w:hAnsi="Times New Roman" w:cs="Times New Roman"/>
+              </w:rPr>
+            </w:pPr>
+            <w:r>
+              <w:rPr>
+                <w:rFonts w:ascii="Times New Roman" w:hAnsi="Times New Roman" w:cs="Times New Roman"/>
+              </w:rPr>
+              <w:t>−35/45 + 1 = 2/9</w:t>
+            </w:r>
+          </w:p>
+        </w:tc>
+        <w:tc>
+          <w:tcPr>
+            <w:tcW w:w="0" w:type="auto"/>
+            <w:hideMark/>
+          </w:tcPr>
+          <w:p>
+            <w:pPr>
+              <w:spacing w:after="160" w:line="259" w:lineRule="auto"/>
+              <w:rPr>
+                <w:rFonts w:ascii="Times New Roman" w:hAnsi="Times New Roman" w:cs="Times New Roman"/>
+              </w:rPr>
+            </w:pPr>
+            <w:r>
+              <w:rPr>
+                <w:rFonts w:ascii="Times New Roman" w:hAnsi="Times New Roman" w:cs="Times New Roman"/>
+                <w:b/>
+                <w:bCs/>
+              </w:rPr>
+              <w:t>0.222</w:t>
+            </w:r>
+          </w:p>
+        </w:tc>
+      </w:tr>
+      <w:tr>
+        <w:tc>
+          <w:tcPr>
+            <w:tcW w:w="0" w:type="auto"/>
+            <w:hideMark/>
+          </w:tcPr>
+          <w:p>
+            <w:pPr>
+              <w:spacing w:after="160" w:line="259" w:lineRule="auto"/>
+              <w:rPr>
+                <w:rFonts w:ascii="Times New Roman" w:hAnsi="Times New Roman" w:cs="Times New Roman"/>
+              </w:rPr>
+            </w:pPr>
+            <w:r>
+              <w:rPr>
+                <w:rFonts w:ascii="Times New Roman" w:hAnsi="Times New Roman" w:cs="Times New Roman"/>
+                <w:b/>
+                <w:bCs/>
+              </w:rPr>
+              <w:t>H – средняя</w:t>
+            </w:r>
+          </w:p>
+        </w:tc>
+        <w:tc>
+          <w:tcPr>
+            <w:tcW w:w="0" w:type="auto"/>
+            <w:hideMark/>
+          </w:tcPr>
+          <w:p>
+            <w:pPr>
+              <w:spacing w:after="160" w:line="259" w:lineRule="auto"/>
+              <w:rPr>
+                <w:rFonts w:ascii="Times New Roman" w:hAnsi="Times New Roman" w:cs="Times New Roman"/>
+              </w:rPr>
+            </w:pPr>
+            <w:r>
+              <w:rPr>
+                <w:rFonts w:ascii="Times New Roman" w:hAnsi="Times New Roman" w:cs="Times New Roman"/>
+              </w:rPr>
+              <w:t>Mₘ(H)= H/15 − 7/3</w:t>
+            </w:r>
+          </w:p>
+        </w:tc>
+        <w:tc>
+          <w:tcPr>
+            <w:tcW w:w="0" w:type="auto"/>
+            <w:hideMark/>
+          </w:tcPr>
+          <w:p>
+            <w:pPr>
+              <w:spacing w:after="160" w:line="259" w:lineRule="auto"/>
+              <w:rPr>
+                <w:rFonts w:ascii="Times New Roman" w:hAnsi="Times New Roman" w:cs="Times New Roman"/>
+              </w:rPr>
+            </w:pPr>
+            <w:r>
+              <w:rPr>
+                <w:rFonts w:ascii="Times New Roman" w:hAnsi="Times New Roman" w:cs="Times New Roman"/>
+              </w:rPr>
+              <w:t>35 ≤ H ≤ 50</w:t>
+            </w:r>
+          </w:p>
+        </w:tc>
+        <w:tc>
+          <w:tcPr>
+            <w:tcW w:w="0" w:type="auto"/>
+            <w:hideMark/>
+          </w:tcPr>
+          <w:p>
+            <w:pPr>
+              <w:spacing w:after="160" w:line="259" w:lineRule="auto"/>
+              <w:rPr>
+                <w:rFonts w:ascii="Times New Roman" w:hAnsi="Times New Roman" w:cs="Times New Roman"/>
+              </w:rPr>
+            </w:pPr>
+            <w:r>
+              <w:rPr>
+                <w:rFonts w:ascii="Times New Roman" w:hAnsi="Times New Roman" w:cs="Times New Roman"/>
+              </w:rPr>
+              <w:t>35/15 − 7/3 = 0</w:t>
+            </w:r>
+          </w:p>
+        </w:tc>
+        <w:tc>
+          <w:tcPr>
+            <w:tcW w:w="0" w:type="auto"/>
+            <w:hideMark/>
+          </w:tcPr>
+          <w:p>
+            <w:pPr>
+              <w:spacing w:after="160" w:line="259" w:lineRule="auto"/>
+              <w:rPr>
+                <w:rFonts w:ascii="Times New Roman" w:hAnsi="Times New Roman" w:cs="Times New Roman"/>
+              </w:rPr>
+            </w:pPr>
+            <w:r>
+              <w:rPr>
+                <w:rFonts w:ascii="Times New Roman" w:hAnsi="Times New Roman" w:cs="Times New Roman"/>
+                <w:b/>
+                <w:bCs/>
+              </w:rPr>
+              <w:t>0</w:t>
+            </w:r>
+          </w:p>
+        </w:tc>
+      </w:tr>
+      <w:tr>
+        <w:tc>
+          <w:tcPr>
+            <w:tcW w:w="0" w:type="auto"/>
+            <w:hideMark/>
+          </w:tcPr>
+          <w:p>
+            <w:pPr>
+              <w:spacing w:after="160" w:line="259" w:lineRule="auto"/>
+              <w:rPr>
+                <w:rFonts w:ascii="Times New Roman" w:hAnsi="Times New Roman" w:cs="Times New Roman"/>
+              </w:rPr>
+            </w:pPr>
+            <w:r>
+              <w:rPr>
+                <w:rFonts w:ascii="Times New Roman" w:hAnsi="Times New Roman" w:cs="Times New Roman"/>
+                <w:b/>
+                <w:bCs/>
+              </w:rPr>
+              <w:t>H – высокая</w:t>
+            </w:r>
+          </w:p>
+        </w:tc>
+        <w:tc>
+          <w:tcPr>
+            <w:tcW w:w="0" w:type="auto"/>
+            <w:hideMark/>
+          </w:tcPr>
+          <w:p>
+            <w:pPr>
+              <w:spacing w:after="160" w:line="259" w:lineRule="auto"/>
+              <w:rPr>
+                <w:rFonts w:ascii="Times New Roman" w:hAnsi="Times New Roman" w:cs="Times New Roman"/>
+              </w:rPr>
+            </w:pPr>
+            <w:r>
+              <w:rPr>
+                <w:rFonts w:ascii="Times New Roman" w:hAnsi="Times New Roman" w:cs="Times New Roman"/>
+              </w:rPr>
+              <w:t>Mₕ(H)= H/45 − 11/9</w:t>
+            </w:r>
+          </w:p>
+        </w:tc>
+        <w:tc>
+          <w:tcPr>
+            <w:tcW w:w="0" w:type="auto"/>
+            <w:hideMark/>
+          </w:tcPr>
+          <w:p>
+            <w:pPr>
+              <w:spacing w:after="160" w:line="259" w:lineRule="auto"/>
+              <w:rPr>
+                <w:rFonts w:ascii="Times New Roman" w:hAnsi="Times New Roman" w:cs="Times New Roman"/>
+              </w:rPr>
+            </w:pPr>
+            <w:r>
+              <w:rPr>
+                <w:rFonts w:ascii="Times New Roman" w:hAnsi="Times New Roman" w:cs="Times New Roman"/>
+              </w:rPr>
+              <w:t>55 ≤ H ≤ 100</w:t>
+            </w:r>
+          </w:p>
+        </w:tc>
+        <w:tc>
+          <w:tcPr>
+            <w:tcW w:w="0" w:type="auto"/>
+            <w:hideMark/>
+          </w:tcPr>
+          <w:p>
+            <w:pPr>
+              <w:spacing w:after="160" w:line="259" w:lineRule="auto"/>
+              <w:rPr>
+                <w:rFonts w:ascii="Times New Roman" w:hAnsi="Times New Roman" w:cs="Times New Roman"/>
+              </w:rPr>
+            </w:pPr>
+            <w:r>
+              <w:rPr>
+                <w:rFonts w:ascii="Times New Roman" w:hAnsi="Times New Roman" w:cs="Times New Roman"/>
+              </w:rPr>
+              <w:t xml:space="preserve">35 </w:t>
+            </w:r>
+            <w:proofErr w:type="gramStart"/>
+            <w:r>
+              <w:rPr>
+                <w:rFonts w:ascii="Times New Roman" w:hAnsi="Times New Roman" w:cs="Times New Roman"/>
+              </w:rPr>
+              <w:t>&lt; 55</w:t>
+            </w:r>
+            <w:proofErr w:type="gramEnd"/>
+            <w:r>
+              <w:rPr>
+                <w:rFonts w:ascii="Times New Roman" w:hAnsi="Times New Roman" w:cs="Times New Roman"/>
+              </w:rPr>
+              <w:t xml:space="preserve"> </w:t>
+            </w:r>
+            <w:r>
+              <w:rPr>
+                <w:rFonts w:ascii="Cambria Math" w:hAnsi="Cambria Math" w:cs="Cambria Math"/>
+              </w:rPr>
+              <w:t>⇒</w:t>
+            </w:r>
+            <w:r>
+              <w:rPr>
+                <w:rFonts w:ascii="Times New Roman" w:hAnsi="Times New Roman" w:cs="Times New Roman"/>
+              </w:rPr>
+              <w:t xml:space="preserve"> 0</w:t>
+            </w:r>
+          </w:p>
+        </w:tc>
+        <w:tc>
+          <w:tcPr>
+            <w:tcW w:w="0" w:type="auto"/>
+            <w:hideMark/>
+          </w:tcPr>
+          <w:p>
+            <w:pPr>
+              <w:spacing w:after="160" w:line="259" w:lineRule="auto"/>
+              <w:rPr>
+                <w:rFonts w:ascii="Times New Roman" w:hAnsi="Times New Roman" w:cs="Times New Roman"/>
+              </w:rPr>
+            </w:pPr>
+            <w:r>
+              <w:rPr>
+                <w:rFonts w:ascii="Times New Roman" w:hAnsi="Times New Roman" w:cs="Times New Roman"/>
+                <w:b/>
+                <w:bCs/>
+              </w:rPr>
+              <w:t>0</w:t>
+            </w:r>
+          </w:p>
+        </w:tc>
+      </w:tr>
+    </w:tbl>
     <w:p>
       <w:pPr>
-        <w:numPr>
-          <w:ilvl w:val="0"/>
-          <w:numId w:val="3"/>
-        </w:numPr>
-        <w:rPr>
-          <w:rFonts w:ascii="Times New Roman" w:hAnsi="Times New Roman" w:cs="Times New Roman"/>
-        </w:rPr>
-      </w:pPr>
-      <w:r>
-        <w:rPr>
-          <w:rFonts w:ascii="Times New Roman" w:hAnsi="Times New Roman" w:cs="Times New Roman"/>
-        </w:rPr>
-        <w:t>M</w:t>
-      </w:r>
-      <w:r>
-        <w:rPr>
-          <w:rFonts w:ascii="Times New Roman" w:hAnsi="Times New Roman" w:cs="Times New Roman"/>
-          <w:vertAlign w:val="subscript"/>
-        </w:rPr>
-        <w:t>M(T)</w:t>
-      </w:r>
-      <w:r>
-        <w:rPr>
-          <w:rFonts w:ascii="Times New Roman" w:hAnsi="Times New Roman" w:cs="Times New Roman"/>
-        </w:rPr>
-        <w:t xml:space="preserve"> =</w:t>
-      </w:r>
-      <m:oMath>
-        <m:r>
-          <w:rPr>
-            <w:rFonts w:ascii="Cambria Math" w:hAnsi="Cambria Math" w:cs="Times New Roman"/>
-          </w:rPr>
-          <m:t>-</m:t>
-        </m:r>
-        <m:f>
-          <m:fPr>
-            <m:ctrlPr>
-              <w:rPr>
-                <w:rFonts w:ascii="Cambria Math" w:hAnsi="Cambria Math" w:cs="Times New Roman"/>
-                <w:i/>
-              </w:rPr>
-            </m:ctrlPr>
-          </m:fPr>
-          <m:num>
-            <m:r>
-              <w:rPr>
-                <w:rFonts w:ascii="Cambria Math" w:hAnsi="Cambria Math" w:cs="Times New Roman"/>
-              </w:rPr>
-              <m:t>1</m:t>
-            </m:r>
-          </m:num>
-          <m:den>
-            <m:r>
-              <w:rPr>
-                <w:rFonts w:ascii="Cambria Math" w:hAnsi="Cambria Math" w:cs="Times New Roman"/>
-              </w:rPr>
-              <m:t>10</m:t>
-            </m:r>
-          </m:den>
-        </m:f>
-        <m:r>
-          <w:rPr>
-            <w:rFonts w:ascii="Cambria Math" w:hAnsi="Cambria Math" w:cs="Times New Roman"/>
-          </w:rPr>
-          <m:t xml:space="preserve"> * 25 + 3 = 0.5</m:t>
-        </m:r>
-      </m:oMath>
+        <w:rPr>
+          <w:rFonts w:ascii="Times New Roman" w:hAnsi="Times New Roman" w:cs="Times New Roman"/>
+          <w:b/>
+          <w:bCs/>
+        </w:rPr>
+      </w:pPr>
+      <w:r>
+        <w:rPr>
+          <w:rFonts w:ascii="Times New Roman" w:hAnsi="Times New Roman" w:cs="Times New Roman"/>
+          <w:b/>
+          <w:bCs/>
+        </w:rPr>
+        <w:t>Правила:</w:t>
+      </w:r>
+    </w:p>
+    <w:tbl>
+      <w:tblPr>
+        <w:tblStyle w:val="ae"/>
+        <w:tblW w:w="0" w:type="auto"/>
+        <w:tblLook w:val="04A0" w:firstRow="1" w:lastRow="0" w:firstColumn="1" w:lastColumn="0" w:noHBand="0" w:noVBand="1"/>
+      </w:tblPr>
+      <w:tblGrid>
+        <w:gridCol w:w="438"/>
+        <w:gridCol w:w="3537"/>
+        <w:gridCol w:w="1784"/>
+        <w:gridCol w:w="2314"/>
+      </w:tblGrid>
+      <w:tr>
+        <w:tc>
+          <w:tcPr>
+            <w:tcW w:w="0" w:type="auto"/>
+            <w:hideMark/>
+          </w:tcPr>
+          <w:p>
+            <w:pPr>
+              <w:spacing w:after="160" w:line="259" w:lineRule="auto"/>
+              <w:rPr>
+                <w:rFonts w:ascii="Times New Roman" w:hAnsi="Times New Roman" w:cs="Times New Roman"/>
+                <w:b/>
+                <w:bCs/>
+              </w:rPr>
+            </w:pPr>
+            <w:r>
+              <w:rPr>
+                <w:rFonts w:ascii="Times New Roman" w:hAnsi="Times New Roman" w:cs="Times New Roman"/>
+                <w:b/>
+                <w:bCs/>
+              </w:rPr>
+              <w:t>№</w:t>
+            </w:r>
+          </w:p>
+        </w:tc>
+        <w:tc>
+          <w:tcPr>
+            <w:tcW w:w="0" w:type="auto"/>
+            <w:hideMark/>
+          </w:tcPr>
+          <w:p>
+            <w:pPr>
+              <w:spacing w:after="160" w:line="259" w:lineRule="auto"/>
+              <w:rPr>
+                <w:rFonts w:ascii="Times New Roman" w:hAnsi="Times New Roman" w:cs="Times New Roman"/>
+                <w:b/>
+                <w:bCs/>
+              </w:rPr>
+            </w:pPr>
+            <w:r>
+              <w:rPr>
+                <w:rFonts w:ascii="Times New Roman" w:hAnsi="Times New Roman" w:cs="Times New Roman"/>
+                <w:b/>
+                <w:bCs/>
+              </w:rPr>
+              <w:t>Условие (T, H)</w:t>
+            </w:r>
+          </w:p>
+        </w:tc>
+        <w:tc>
+          <w:tcPr>
+            <w:tcW w:w="0" w:type="auto"/>
+            <w:hideMark/>
+          </w:tcPr>
+          <w:p>
+            <w:pPr>
+              <w:spacing w:after="160" w:line="259" w:lineRule="auto"/>
+              <w:rPr>
+                <w:rFonts w:ascii="Times New Roman" w:hAnsi="Times New Roman" w:cs="Times New Roman"/>
+                <w:b/>
+                <w:bCs/>
+              </w:rPr>
+            </w:pPr>
+            <w:r>
+              <w:rPr>
+                <w:rFonts w:ascii="Times New Roman" w:hAnsi="Times New Roman" w:cs="Times New Roman"/>
+                <w:b/>
+                <w:bCs/>
+              </w:rPr>
+              <w:t>Выход</w:t>
+            </w:r>
+          </w:p>
+        </w:tc>
+        <w:tc>
+          <w:tcPr>
+            <w:tcW w:w="0" w:type="auto"/>
+            <w:hideMark/>
+          </w:tcPr>
+          <w:p>
+            <w:pPr>
+              <w:spacing w:after="160" w:line="259" w:lineRule="auto"/>
+              <w:rPr>
+                <w:rFonts w:ascii="Times New Roman" w:hAnsi="Times New Roman" w:cs="Times New Roman"/>
+                <w:b/>
+                <w:bCs/>
+              </w:rPr>
+            </w:pPr>
+            <w:r>
+              <w:rPr>
+                <w:rFonts w:ascii="Times New Roman" w:hAnsi="Times New Roman" w:cs="Times New Roman"/>
+                <w:b/>
+                <w:bCs/>
+              </w:rPr>
+              <w:t>Истинность</w:t>
+            </w:r>
+          </w:p>
+        </w:tc>
+      </w:tr>
+      <w:tr>
+        <w:tc>
+          <w:tcPr>
+            <w:tcW w:w="0" w:type="auto"/>
+            <w:hideMark/>
+          </w:tcPr>
+          <w:p>
+            <w:pPr>
+              <w:spacing w:after="160" w:line="259" w:lineRule="auto"/>
+              <w:rPr>
+                <w:rFonts w:ascii="Times New Roman" w:hAnsi="Times New Roman" w:cs="Times New Roman"/>
+              </w:rPr>
+            </w:pPr>
+            <w:r>
+              <w:rPr>
+                <w:rFonts w:ascii="Times New Roman" w:hAnsi="Times New Roman" w:cs="Times New Roman"/>
+              </w:rPr>
+              <w:t>4</w:t>
+            </w:r>
+          </w:p>
+        </w:tc>
+        <w:tc>
+          <w:tcPr>
+            <w:tcW w:w="0" w:type="auto"/>
+            <w:hideMark/>
+          </w:tcPr>
+          <w:p>
+            <w:pPr>
+              <w:spacing w:after="160" w:line="259" w:lineRule="auto"/>
+              <w:rPr>
+                <w:rFonts w:ascii="Times New Roman" w:hAnsi="Times New Roman" w:cs="Times New Roman"/>
+              </w:rPr>
+            </w:pPr>
+            <w:r>
+              <w:rPr>
+                <w:rFonts w:ascii="Times New Roman" w:hAnsi="Times New Roman" w:cs="Times New Roman"/>
+                <w:b/>
+                <w:bCs/>
+              </w:rPr>
+              <w:t>T средняя (0.5)</w:t>
+            </w:r>
+            <w:r>
+              <w:rPr>
+                <w:rFonts w:ascii="Times New Roman" w:hAnsi="Times New Roman" w:cs="Times New Roman"/>
+              </w:rPr>
+              <w:t xml:space="preserve"> и </w:t>
+            </w:r>
+            <w:r>
+              <w:rPr>
+                <w:rFonts w:ascii="Times New Roman" w:hAnsi="Times New Roman" w:cs="Times New Roman"/>
+                <w:b/>
+                <w:bCs/>
+              </w:rPr>
+              <w:t>H низкая (0.222)</w:t>
+            </w:r>
+          </w:p>
+        </w:tc>
+        <w:tc>
+          <w:tcPr>
+            <w:tcW w:w="0" w:type="auto"/>
+            <w:hideMark/>
+          </w:tcPr>
+          <w:p>
+            <w:pPr>
+              <w:spacing w:after="160" w:line="259" w:lineRule="auto"/>
+              <w:rPr>
+                <w:rFonts w:ascii="Times New Roman" w:hAnsi="Times New Roman" w:cs="Times New Roman"/>
+                <w:b/>
+                <w:bCs/>
+              </w:rPr>
+            </w:pPr>
+            <w:r>
+              <w:rPr>
+                <w:rFonts w:ascii="Times New Roman" w:hAnsi="Times New Roman" w:cs="Times New Roman"/>
+                <w:b/>
+                <w:bCs/>
+              </w:rPr>
+              <w:t>Высокий полив</w:t>
+            </w:r>
+          </w:p>
+        </w:tc>
+        <w:tc>
+          <w:tcPr>
+            <w:tcW w:w="0" w:type="auto"/>
+            <w:hideMark/>
+          </w:tcPr>
+          <w:p>
+            <w:pPr>
+              <w:spacing w:after="160" w:line="259" w:lineRule="auto"/>
+              <w:rPr>
+                <w:rFonts w:ascii="Times New Roman" w:hAnsi="Times New Roman" w:cs="Times New Roman"/>
+              </w:rPr>
+            </w:pPr>
+            <w:proofErr w:type="spellStart"/>
+            <w:proofErr w:type="gramStart"/>
+            <w:r>
+              <w:rPr>
+                <w:rFonts w:ascii="Times New Roman" w:hAnsi="Times New Roman" w:cs="Times New Roman"/>
+              </w:rPr>
+              <w:t>min</w:t>
+            </w:r>
+            <w:proofErr w:type="spellEnd"/>
+            <w:r>
+              <w:rPr>
+                <w:rFonts w:ascii="Times New Roman" w:hAnsi="Times New Roman" w:cs="Times New Roman"/>
+              </w:rPr>
+              <w:t>(</w:t>
+            </w:r>
+            <w:proofErr w:type="gramEnd"/>
+            <w:r>
+              <w:rPr>
+                <w:rFonts w:ascii="Times New Roman" w:hAnsi="Times New Roman" w:cs="Times New Roman"/>
+              </w:rPr>
+              <w:t xml:space="preserve">0.5, 0.222) = </w:t>
+            </w:r>
+            <w:r>
+              <w:rPr>
+                <w:rFonts w:ascii="Times New Roman" w:hAnsi="Times New Roman" w:cs="Times New Roman"/>
+                <w:b/>
+                <w:bCs/>
+              </w:rPr>
+              <w:t>0.222</w:t>
+            </w:r>
+          </w:p>
+        </w:tc>
+      </w:tr>
+    </w:tbl>
+    <w:p>
+      <w:pPr>
+        <w:rPr>
+          <w:rFonts w:ascii="Times New Roman" w:hAnsi="Times New Roman" w:cs="Times New Roman"/>
+          <w:b/>
+          <w:bCs/>
+        </w:rPr>
+      </w:pPr>
+      <w:r>
+        <w:rPr>
+          <w:rFonts w:ascii="Times New Roman" w:hAnsi="Times New Roman" w:cs="Times New Roman"/>
+          <w:b/>
+          <w:bCs/>
+        </w:rPr>
+        <w:t>Истинность условий:</w:t>
+      </w:r>
     </w:p>
     <w:p>
       <w:pPr>
-        <w:numPr>
-          <w:ilvl w:val="0"/>
-          <w:numId w:val="3"/>
-        </w:numPr>
-        <w:rPr>
-          <w:rFonts w:ascii="Times New Roman" w:hAnsi="Times New Roman" w:cs="Times New Roman"/>
-        </w:rPr>
-      </w:pPr>
-      <w:r>
-        <w:rPr>
-          <w:rFonts w:ascii="Times New Roman" w:hAnsi="Times New Roman" w:cs="Times New Roman"/>
-        </w:rPr>
-        <w:t>M</w:t>
-      </w:r>
-      <w:r>
-        <w:rPr>
-          <w:rFonts w:ascii="Times New Roman" w:hAnsi="Times New Roman" w:cs="Times New Roman"/>
-          <w:vertAlign w:val="subscript"/>
-        </w:rPr>
-        <w:t>H(T)</w:t>
-      </w:r>
-      <w:r>
-        <w:rPr>
-          <w:rFonts w:ascii="Times New Roman" w:hAnsi="Times New Roman" w:cs="Times New Roman"/>
-        </w:rPr>
-        <w:t xml:space="preserve"> =</w:t>
-      </w:r>
-      <m:oMath>
-        <m:r>
-          <w:rPr>
-            <w:rFonts w:ascii="Cambria Math" w:hAnsi="Cambria Math" w:cs="Times New Roman"/>
-          </w:rPr>
-          <m:t xml:space="preserve"> </m:t>
-        </m:r>
-        <m:f>
-          <m:fPr>
-            <m:ctrlPr>
-              <w:rPr>
-                <w:rFonts w:ascii="Cambria Math" w:hAnsi="Cambria Math" w:cs="Times New Roman"/>
-                <w:i/>
-              </w:rPr>
-            </m:ctrlPr>
-          </m:fPr>
-          <m:num>
-            <m:r>
-              <w:rPr>
-                <w:rFonts w:ascii="Cambria Math" w:hAnsi="Cambria Math" w:cs="Times New Roman"/>
-              </w:rPr>
-              <m:t>1</m:t>
-            </m:r>
-          </m:num>
-          <m:den>
-            <m:r>
-              <w:rPr>
-                <w:rFonts w:ascii="Cambria Math" w:hAnsi="Cambria Math" w:cs="Times New Roman"/>
-              </w:rPr>
-              <m:t>20</m:t>
-            </m:r>
-          </m:den>
-        </m:f>
-        <m:r>
-          <w:rPr>
-            <w:rFonts w:ascii="Cambria Math" w:hAnsi="Cambria Math" w:cs="Times New Roman"/>
-          </w:rPr>
-          <m:t xml:space="preserve"> * 25 - 1 = 0.25</m:t>
-        </m:r>
-      </m:oMath>
+        <w:rPr>
+          <w:rFonts w:ascii="Times New Roman" w:hAnsi="Times New Roman" w:cs="Times New Roman"/>
+        </w:rPr>
+      </w:pPr>
+      <w:r>
+        <w:rPr>
+          <w:rFonts w:ascii="Times New Roman" w:hAnsi="Times New Roman" w:cs="Times New Roman"/>
+        </w:rPr>
+        <w:t>Активно одно правило:</w:t>
+      </w:r>
+      <w:r>
+        <w:rPr>
+          <w:rFonts w:ascii="Times New Roman" w:hAnsi="Times New Roman" w:cs="Times New Roman"/>
+        </w:rPr>
+        <w:br/>
+        <w:t>«Средняя T &amp; Низкая H → Высокий уровень полива»</w:t>
+      </w:r>
     </w:p>
     <w:p>
       <w:pPr>
-        <w:numPr>
-          <w:ilvl w:val="0"/>
-          <w:numId w:val="3"/>
-        </w:numPr>
-        <w:rPr>
-          <w:rFonts w:ascii="Times New Roman" w:hAnsi="Times New Roman" w:cs="Times New Roman"/>
-        </w:rPr>
-      </w:pPr>
-      <w:r>
-        <w:rPr>
-          <w:rFonts w:ascii="Times New Roman" w:hAnsi="Times New Roman" w:cs="Times New Roman"/>
-        </w:rPr>
-        <w:t>M</w:t>
-      </w:r>
-      <w:r>
-        <w:rPr>
-          <w:rFonts w:ascii="Times New Roman" w:hAnsi="Times New Roman" w:cs="Times New Roman"/>
-          <w:vertAlign w:val="subscript"/>
-        </w:rPr>
-        <w:t>M(H)</w:t>
-      </w:r>
-      <w:r>
-        <w:rPr>
-          <w:rFonts w:ascii="Times New Roman" w:hAnsi="Times New Roman" w:cs="Times New Roman"/>
-        </w:rPr>
-        <w:t xml:space="preserve"> =</w:t>
-      </w:r>
-      <m:oMath>
-        <m:r>
-          <w:rPr>
-            <w:rFonts w:ascii="Cambria Math" w:hAnsi="Cambria Math" w:cs="Times New Roman"/>
-          </w:rPr>
-          <m:t xml:space="preserve"> </m:t>
-        </m:r>
-        <m:f>
-          <m:fPr>
-            <m:ctrlPr>
-              <w:rPr>
-                <w:rFonts w:ascii="Cambria Math" w:hAnsi="Cambria Math" w:cs="Times New Roman"/>
-                <w:i/>
-              </w:rPr>
-            </m:ctrlPr>
-          </m:fPr>
-          <m:num>
-            <m:r>
-              <w:rPr>
-                <w:rFonts w:ascii="Cambria Math" w:hAnsi="Cambria Math" w:cs="Times New Roman"/>
-              </w:rPr>
-              <m:t>1</m:t>
-            </m:r>
-          </m:num>
-          <m:den>
-            <m:r>
-              <w:rPr>
-                <w:rFonts w:ascii="Cambria Math" w:hAnsi="Cambria Math" w:cs="Times New Roman"/>
-              </w:rPr>
-              <m:t>10</m:t>
-            </m:r>
-          </m:den>
-        </m:f>
-        <m:r>
-          <w:rPr>
-            <w:rFonts w:ascii="Cambria Math" w:hAnsi="Cambria Math" w:cs="Times New Roman"/>
-          </w:rPr>
-          <m:t>* 15 - 1 = 0.5</m:t>
-        </m:r>
-      </m:oMath>
+        <w:rPr>
+          <w:rFonts w:ascii="Times New Roman" w:hAnsi="Times New Roman" w:cs="Times New Roman"/>
+        </w:rPr>
+      </w:pPr>
+      <w:r>
+        <w:rPr>
+          <w:rFonts w:ascii="Times New Roman" w:hAnsi="Times New Roman" w:cs="Times New Roman"/>
+        </w:rPr>
+        <w:t xml:space="preserve">Степень истинности этого правила </w:t>
+      </w:r>
+      <w:r>
+        <w:rPr>
+          <w:rFonts w:ascii="Times New Roman" w:hAnsi="Times New Roman" w:cs="Times New Roman"/>
+          <w:b/>
+          <w:bCs/>
+        </w:rPr>
+        <w:t>0.222</w:t>
+      </w:r>
     </w:p>
     <w:p>
       <w:pPr>
@@ -3751,363 +5294,167 @@
           <w:b/>
           <w:bCs/>
         </w:rPr>
-        <w:t>Правила:</w:t>
+        <w:t>Итог:</w:t>
       </w:r>
     </w:p>
     <w:p>
       <w:pPr>
-        <w:numPr>
-          <w:ilvl w:val="0"/>
-          <w:numId w:val="4"/>
-        </w:numPr>
-        <w:rPr>
-          <w:rFonts w:ascii="Times New Roman" w:hAnsi="Times New Roman" w:cs="Times New Roman"/>
-        </w:rPr>
-      </w:pPr>
-      <w:r>
-        <w:rPr>
-          <w:rFonts w:ascii="Times New Roman" w:hAnsi="Times New Roman" w:cs="Times New Roman"/>
-        </w:rPr>
-        <w:t>Средняя температура и средняя влажность</w:t>
+        <w:rPr>
+          <w:rFonts w:ascii="Times New Roman" w:hAnsi="Times New Roman" w:cs="Times New Roman"/>
+        </w:rPr>
+      </w:pPr>
+      <w:r>
+        <w:rPr>
+          <w:rFonts w:ascii="Times New Roman" w:hAnsi="Times New Roman" w:cs="Times New Roman"/>
+        </w:rPr>
+        <w:t xml:space="preserve">Выходной терм </w:t>
+      </w:r>
+      <w:r>
+        <w:rPr>
+          <w:rFonts w:ascii="Times New Roman" w:hAnsi="Times New Roman" w:cs="Times New Roman"/>
+          <w:b/>
+          <w:bCs/>
+        </w:rPr>
+        <w:t>«Высокий уровень полива»</w:t>
+      </w:r>
+      <w:r>
+        <w:rPr>
+          <w:rFonts w:ascii="Times New Roman" w:hAnsi="Times New Roman" w:cs="Times New Roman"/>
+        </w:rPr>
+        <w:t xml:space="preserve"> активирован на 0.222.</w:t>
+      </w:r>
+      <w:r>
+        <w:rPr>
+          <w:rFonts w:ascii="Times New Roman" w:hAnsi="Times New Roman" w:cs="Times New Roman"/>
+        </w:rPr>
+        <w:br/>
+        <w:t>Для треугольной функции «высокий» (левая точка ≈ 55 %, правая вершина = 100 %)</w:t>
+      </w:r>
+      <w:r>
+        <w:rPr>
+          <w:rFonts w:ascii="Times New Roman" w:hAnsi="Times New Roman" w:cs="Times New Roman"/>
+        </w:rPr>
+        <w:br/>
+        <w:t>используем приближение по центру тяжести отрезка:</w:t>
       </w:r>
     </w:p>
     <w:p>
       <w:pPr>
-        <w:numPr>
-          <w:ilvl w:val="0"/>
-          <w:numId w:val="4"/>
-        </w:numPr>
-        <w:rPr>
-          <w:rFonts w:ascii="Times New Roman" w:hAnsi="Times New Roman" w:cs="Times New Roman"/>
-        </w:rPr>
-      </w:pPr>
-      <w:r>
-        <w:rPr>
-          <w:rFonts w:ascii="Times New Roman" w:hAnsi="Times New Roman" w:cs="Times New Roman"/>
-        </w:rPr>
-        <w:t>Высокая температура и средняя влажность</w:t>
+        <w:rPr>
+          <w:rFonts w:ascii="Times New Roman" w:hAnsi="Times New Roman" w:cs="Times New Roman"/>
+        </w:rPr>
+      </w:pPr>
+      <w:r>
+        <w:rPr>
+          <w:rFonts w:ascii="Times New Roman" w:hAnsi="Times New Roman" w:cs="Times New Roman"/>
+        </w:rPr>
+        <w:t>W≈55+0.222</w:t>
+      </w:r>
+      <w:r>
+        <w:rPr>
+          <w:rFonts w:ascii="Times New Roman" w:hAnsi="Times New Roman" w:cs="Times New Roman"/>
+        </w:rPr>
+        <w:t xml:space="preserve"> </w:t>
+      </w:r>
+      <w:r>
+        <w:rPr>
+          <w:rFonts w:ascii="Times New Roman" w:hAnsi="Times New Roman" w:cs="Times New Roman"/>
+        </w:rPr>
+        <w:t>×</w:t>
+      </w:r>
+      <w:r>
+        <w:rPr>
+          <w:rFonts w:ascii="Times New Roman" w:hAnsi="Times New Roman" w:cs="Times New Roman"/>
+        </w:rPr>
+        <w:t xml:space="preserve"> </w:t>
+      </w:r>
+      <w:r>
+        <w:rPr>
+          <w:rFonts w:ascii="Times New Roman" w:hAnsi="Times New Roman" w:cs="Times New Roman"/>
+        </w:rPr>
+        <w:t>(100−55)</w:t>
+      </w:r>
+      <w:r>
+        <w:rPr>
+          <w:rFonts w:ascii="Times New Roman" w:hAnsi="Times New Roman" w:cs="Times New Roman"/>
+        </w:rPr>
+        <w:t xml:space="preserve"> </w:t>
+      </w:r>
+      <w:r>
+        <w:rPr>
+          <w:rFonts w:ascii="Times New Roman" w:hAnsi="Times New Roman" w:cs="Times New Roman"/>
+        </w:rPr>
+        <w:t>≈</w:t>
+      </w:r>
+      <w:r>
+        <w:rPr>
+          <w:rFonts w:ascii="Times New Roman" w:hAnsi="Times New Roman" w:cs="Times New Roman"/>
+        </w:rPr>
+        <w:t xml:space="preserve"> </w:t>
+      </w:r>
+      <w:r>
+        <w:rPr>
+          <w:rFonts w:ascii="Times New Roman" w:hAnsi="Times New Roman" w:cs="Times New Roman"/>
+        </w:rPr>
+        <w:t>55+10</w:t>
+      </w:r>
+      <w:r>
+        <w:rPr>
+          <w:rFonts w:ascii="Times New Roman" w:hAnsi="Times New Roman" w:cs="Times New Roman"/>
+        </w:rPr>
+        <w:t xml:space="preserve"> </w:t>
+      </w:r>
+      <w:r>
+        <w:rPr>
+          <w:rFonts w:ascii="Times New Roman" w:hAnsi="Times New Roman" w:cs="Times New Roman"/>
+        </w:rPr>
+        <w:t>≈</w:t>
+      </w:r>
+      <w:r>
+        <w:rPr>
+          <w:rFonts w:ascii="Times New Roman" w:hAnsi="Times New Roman" w:cs="Times New Roman"/>
+        </w:rPr>
+        <w:t xml:space="preserve"> 65</w:t>
       </w:r>
     </w:p>
     <w:p>
       <w:pPr>
         <w:rPr>
           <w:rFonts w:ascii="Times New Roman" w:hAnsi="Times New Roman" w:cs="Times New Roman"/>
+        </w:rPr>
+      </w:pPr>
+      <w:r>
+        <w:rPr>
+          <w:rFonts w:ascii="Times New Roman" w:hAnsi="Times New Roman" w:cs="Times New Roman"/>
+        </w:rPr>
+        <w:t xml:space="preserve">При </w:t>
+      </w:r>
+      <w:r>
+        <w:rPr>
+          <w:rFonts w:ascii="Times New Roman" w:hAnsi="Times New Roman" w:cs="Times New Roman"/>
+        </w:rPr>
+        <w:t xml:space="preserve">T = 25 °C и H = 35 % система рекомендует </w:t>
+      </w:r>
+      <w:r>
+        <w:rPr>
+          <w:rFonts w:ascii="Times New Roman" w:hAnsi="Times New Roman" w:cs="Times New Roman"/>
           <w:b/>
           <w:bCs/>
         </w:rPr>
-      </w:pPr>
-      <w:r>
-        <w:rPr>
-          <w:rFonts w:ascii="Times New Roman" w:hAnsi="Times New Roman" w:cs="Times New Roman"/>
-          <w:b/>
-          <w:bCs/>
-        </w:rPr>
-        <w:t>Истинность условий:</w:t>
-      </w:r>
-    </w:p>
-    <w:p>
-      <w:pPr>
-        <w:numPr>
-          <w:ilvl w:val="0"/>
-          <w:numId w:val="5"/>
-        </w:numPr>
-        <w:rPr>
-          <w:rFonts w:ascii="Times New Roman" w:hAnsi="Times New Roman" w:cs="Times New Roman"/>
-          <w:lang w:val="en-US"/>
-        </w:rPr>
-      </w:pPr>
-      <w:r>
-        <w:rPr>
-          <w:rFonts w:ascii="Times New Roman" w:hAnsi="Times New Roman" w:cs="Times New Roman"/>
-          <w:lang w:val="en-US"/>
-        </w:rPr>
-        <w:t>S</w:t>
-      </w:r>
-      <w:r>
-        <w:rPr>
-          <w:rFonts w:ascii="Times New Roman" w:hAnsi="Times New Roman" w:cs="Times New Roman"/>
-          <w:vertAlign w:val="subscript"/>
-          <w:lang w:val="en-US"/>
-        </w:rPr>
-        <w:t>1</w:t>
-      </w:r>
-      <w:r>
-        <w:rPr>
-          <w:rFonts w:ascii="Times New Roman" w:hAnsi="Times New Roman" w:cs="Times New Roman"/>
-          <w:lang w:val="en-US"/>
-        </w:rPr>
-        <w:t xml:space="preserve"> = min</w:t>
-      </w:r>
-      <w:r>
-        <w:rPr>
-          <w:rFonts w:ascii="Times New Roman" w:hAnsi="Times New Roman" w:cs="Times New Roman"/>
-          <w:lang w:val="en-US"/>
-        </w:rPr>
-        <w:t xml:space="preserve"> </w:t>
-      </w:r>
-      <w:r>
-        <w:rPr>
-          <w:rFonts w:ascii="Times New Roman" w:hAnsi="Times New Roman" w:cs="Times New Roman"/>
-          <w:lang w:val="en-US"/>
-        </w:rPr>
-        <w:t>(M</w:t>
-      </w:r>
-      <w:r>
-        <w:rPr>
-          <w:rFonts w:ascii="Times New Roman" w:hAnsi="Times New Roman" w:cs="Times New Roman"/>
-          <w:vertAlign w:val="subscript"/>
-          <w:lang w:val="en-US"/>
-        </w:rPr>
-        <w:t>M(T)</w:t>
-      </w:r>
-      <w:r>
-        <w:rPr>
-          <w:rFonts w:ascii="Times New Roman" w:hAnsi="Times New Roman" w:cs="Times New Roman"/>
-          <w:lang w:val="en-US"/>
-        </w:rPr>
-        <w:t>, M</w:t>
-      </w:r>
-      <w:r>
-        <w:rPr>
-          <w:rFonts w:ascii="Times New Roman" w:hAnsi="Times New Roman" w:cs="Times New Roman"/>
-          <w:vertAlign w:val="subscript"/>
-          <w:lang w:val="en-US"/>
-        </w:rPr>
-        <w:t>M(H)</w:t>
-      </w:r>
-      <w:r>
-        <w:rPr>
-          <w:rFonts w:ascii="Times New Roman" w:hAnsi="Times New Roman" w:cs="Times New Roman"/>
-          <w:lang w:val="en-US"/>
-        </w:rPr>
-        <w:t xml:space="preserve">) = </w:t>
-      </w:r>
-      <w:r>
-        <w:rPr>
-          <w:rFonts w:ascii="Times New Roman" w:hAnsi="Times New Roman" w:cs="Times New Roman"/>
-          <w:lang w:val="en-US"/>
-        </w:rPr>
-        <w:t>min (</w:t>
-      </w:r>
-      <w:r>
-        <w:rPr>
-          <w:rFonts w:ascii="Times New Roman" w:hAnsi="Times New Roman" w:cs="Times New Roman"/>
-          <w:lang w:val="en-US"/>
-        </w:rPr>
-        <w:t>0.5, 0.5) = 0.5</w:t>
-      </w:r>
-    </w:p>
-    <w:p>
-      <w:pPr>
-        <w:numPr>
-          <w:ilvl w:val="0"/>
-          <w:numId w:val="5"/>
-        </w:numPr>
-        <w:rPr>
-          <w:rFonts w:ascii="Times New Roman" w:hAnsi="Times New Roman" w:cs="Times New Roman"/>
-          <w:lang w:val="en-US"/>
-        </w:rPr>
-      </w:pPr>
-      <w:r>
-        <w:rPr>
-          <w:rFonts w:ascii="Times New Roman" w:hAnsi="Times New Roman" w:cs="Times New Roman"/>
-          <w:lang w:val="en-US"/>
-        </w:rPr>
-        <w:t>S</w:t>
-      </w:r>
-      <w:r>
-        <w:rPr>
-          <w:rFonts w:ascii="Times New Roman" w:hAnsi="Times New Roman" w:cs="Times New Roman"/>
-          <w:vertAlign w:val="subscript"/>
-          <w:lang w:val="en-US"/>
-        </w:rPr>
-        <w:t>2</w:t>
-      </w:r>
-      <w:r>
-        <w:rPr>
-          <w:rFonts w:ascii="Times New Roman" w:hAnsi="Times New Roman" w:cs="Times New Roman"/>
-          <w:lang w:val="en-US"/>
-        </w:rPr>
-        <w:t xml:space="preserve"> = min</w:t>
-      </w:r>
-      <w:r>
-        <w:rPr>
-          <w:rFonts w:ascii="Times New Roman" w:hAnsi="Times New Roman" w:cs="Times New Roman"/>
-          <w:lang w:val="en-US"/>
-        </w:rPr>
-        <w:t xml:space="preserve"> </w:t>
-      </w:r>
-      <w:r>
-        <w:rPr>
-          <w:rFonts w:ascii="Times New Roman" w:hAnsi="Times New Roman" w:cs="Times New Roman"/>
-          <w:lang w:val="en-US"/>
-        </w:rPr>
-        <w:t>(M</w:t>
-      </w:r>
-      <w:r>
-        <w:rPr>
-          <w:rFonts w:ascii="Times New Roman" w:hAnsi="Times New Roman" w:cs="Times New Roman"/>
-          <w:vertAlign w:val="subscript"/>
-          <w:lang w:val="en-US"/>
-        </w:rPr>
-        <w:t>H(T)</w:t>
-      </w:r>
-      <w:r>
-        <w:rPr>
-          <w:rFonts w:ascii="Times New Roman" w:hAnsi="Times New Roman" w:cs="Times New Roman"/>
-          <w:lang w:val="en-US"/>
-        </w:rPr>
-        <w:t>, M</w:t>
-      </w:r>
-      <w:r>
-        <w:rPr>
-          <w:rFonts w:ascii="Times New Roman" w:hAnsi="Times New Roman" w:cs="Times New Roman"/>
-          <w:vertAlign w:val="subscript"/>
-          <w:lang w:val="en-US"/>
-        </w:rPr>
-        <w:t>M(H)</w:t>
-      </w:r>
-      <w:r>
-        <w:rPr>
-          <w:rFonts w:ascii="Times New Roman" w:hAnsi="Times New Roman" w:cs="Times New Roman"/>
-          <w:lang w:val="en-US"/>
-        </w:rPr>
-        <w:t xml:space="preserve">) = </w:t>
-      </w:r>
-      <w:r>
-        <w:rPr>
-          <w:rFonts w:ascii="Times New Roman" w:hAnsi="Times New Roman" w:cs="Times New Roman"/>
-          <w:lang w:val="en-US"/>
-        </w:rPr>
-        <w:t>min (</w:t>
-      </w:r>
-      <w:r>
-        <w:rPr>
-          <w:rFonts w:ascii="Times New Roman" w:hAnsi="Times New Roman" w:cs="Times New Roman"/>
-          <w:lang w:val="en-US"/>
-        </w:rPr>
-        <w:t>0.25, 0.5) = 0.25</w:t>
-      </w:r>
-    </w:p>
-    <w:p>
-      <w:pPr>
-        <w:rPr>
-          <w:rFonts w:ascii="Times New Roman" w:hAnsi="Times New Roman" w:cs="Times New Roman"/>
-          <w:b/>
-          <w:bCs/>
-        </w:rPr>
-      </w:pPr>
-      <w:r>
-        <w:rPr>
-          <w:rFonts w:ascii="Times New Roman" w:hAnsi="Times New Roman" w:cs="Times New Roman"/>
-          <w:b/>
-          <w:bCs/>
-        </w:rPr>
-        <w:t>Итог:</w:t>
-      </w:r>
-    </w:p>
-    <w:p>
-      <w:pPr>
-        <w:rPr>
-          <w:rFonts w:ascii="Times New Roman" w:hAnsi="Times New Roman" w:cs="Times New Roman"/>
-        </w:rPr>
-      </w:pPr>
-      <w:r>
-        <w:rPr>
-          <w:rFonts w:ascii="Times New Roman" w:hAnsi="Times New Roman" w:cs="Times New Roman"/>
-        </w:rPr>
-        <w:t>Максимальная степень истинности условия соответствует правилу:</w:t>
+        <w:t>высокий полив ~ 65 %</w:t>
+      </w:r>
+      <w:r>
+        <w:rPr>
+          <w:rFonts w:ascii="Times New Roman" w:hAnsi="Times New Roman" w:cs="Times New Roman"/>
+        </w:rPr>
+        <w:t>,</w:t>
       </w:r>
       <w:r>
         <w:rPr>
           <w:rFonts w:ascii="Times New Roman" w:hAnsi="Times New Roman" w:cs="Times New Roman"/>
         </w:rPr>
         <w:br/>
-        <w:t>Средняя температура и средняя влажность → Средний уровень полива</w:t>
-      </w:r>
-    </w:p>
-    <w:p>
-      <w:pPr>
-        <w:numPr>
-          <w:ilvl w:val="0"/>
-          <w:numId w:val="6"/>
-        </w:numPr>
-        <w:rPr>
-          <w:rFonts w:ascii="Times New Roman" w:hAnsi="Times New Roman" w:cs="Times New Roman"/>
-        </w:rPr>
-      </w:pPr>
-      <w:r>
-        <w:rPr>
-          <w:rFonts w:ascii="Times New Roman" w:hAnsi="Times New Roman" w:cs="Times New Roman"/>
-        </w:rPr>
-        <w:t>Значение функции принадлежности для среднего уровня полива:</w:t>
-      </w:r>
-      <w:r>
-        <w:rPr>
-          <w:rFonts w:ascii="Times New Roman" w:hAnsi="Times New Roman" w:cs="Times New Roman"/>
-        </w:rPr>
-        <w:br/>
-        <w:t>M</w:t>
-      </w:r>
-      <w:r>
-        <w:rPr>
-          <w:rFonts w:ascii="Times New Roman" w:hAnsi="Times New Roman" w:cs="Times New Roman"/>
-          <w:vertAlign w:val="subscript"/>
-        </w:rPr>
-        <w:t>M(W)</w:t>
-      </w:r>
-      <w:r>
-        <w:rPr>
-          <w:rFonts w:ascii="Times New Roman" w:hAnsi="Times New Roman" w:cs="Times New Roman"/>
-        </w:rPr>
-        <w:t xml:space="preserve"> = max(0.5, 0.25) = 0.5</w:t>
-      </w:r>
-    </w:p>
-    <w:p>
-      <w:pPr>
-        <w:numPr>
-          <w:ilvl w:val="0"/>
-          <w:numId w:val="6"/>
-        </w:numPr>
-        <w:rPr>
-          <w:rFonts w:ascii="Times New Roman" w:hAnsi="Times New Roman" w:cs="Times New Roman"/>
-        </w:rPr>
-      </w:pPr>
-      <w:r>
-        <w:rPr>
-          <w:rFonts w:ascii="Times New Roman" w:hAnsi="Times New Roman" w:cs="Times New Roman"/>
-        </w:rPr>
-        <w:t>Используя дефаззификацию (например, метод центра тяжести), можно определить численное значение W. Приближённое значение W для степени 0.5 находится в центре области среднего уровня полива. Например, если средний полив соответствует диапазону W = 15–30%</w:t>
-      </w:r>
-      <w:r>
-        <w:rPr>
-          <w:rFonts w:ascii="Times New Roman" w:hAnsi="Times New Roman" w:cs="Times New Roman"/>
-          <w:lang w:val="en-US"/>
-        </w:rPr>
-        <w:t>:</w:t>
-      </w:r>
-    </w:p>
-    <w:p>
-      <w:pPr>
-        <w:numPr>
-          <w:ilvl w:val="0"/>
-          <w:numId w:val="6"/>
-        </w:numPr>
-        <w:rPr>
-          <w:rFonts w:ascii="Times New Roman" w:hAnsi="Times New Roman" w:cs="Times New Roman"/>
-        </w:rPr>
-      </w:pPr>
-      <w:r>
-        <w:rPr>
-          <w:rFonts w:ascii="Times New Roman" w:hAnsi="Times New Roman" w:cs="Times New Roman"/>
-        </w:rPr>
-        <w:t>И</w:t>
-      </w:r>
-      <w:r>
-        <w:rPr>
-          <w:rFonts w:ascii="Times New Roman" w:hAnsi="Times New Roman" w:cs="Times New Roman"/>
-        </w:rPr>
-        <w:t xml:space="preserve">тоговое значение W ≈ 22% </w:t>
+        <w:t>что соответствует умеренно-высокому уровню подачи воды.</w:t>
       </w:r>
     </w:p>
     <w:p>
@@ -6002,6 +7349,69 @@
       </w:tblBorders>
     </w:tblPr>
   </w:style>
+  <w:style w:type="table" w:styleId="11">
+    <w:name w:val="Plain Table 1"/>
+    <w:basedOn w:val="a1"/>
+    <w:uiPriority w:val="41"/>
+    <w:rsid w:val="00E73D86"/>
+    <w:pPr>
+      <w:spacing w:after="0" w:line="240" w:lineRule="auto"/>
+    </w:pPr>
+    <w:tblPr>
+      <w:tblStyleRowBandSize w:val="1"/>
+      <w:tblStyleColBandSize w:val="1"/>
+      <w:tblBorders>
+        <w:top w:val="single" w:sz="4" w:space="0" w:color="BFBFBF" w:themeColor="background1" w:themeShade="BF"/>
+        <w:left w:val="single" w:sz="4" w:space="0" w:color="BFBFBF" w:themeColor="background1" w:themeShade="BF"/>
+        <w:bottom w:val="single" w:sz="4" w:space="0" w:color="BFBFBF" w:themeColor="background1" w:themeShade="BF"/>
+        <w:right w:val="single" w:sz="4" w:space="0" w:color="BFBFBF" w:themeColor="background1" w:themeShade="BF"/>
+        <w:insideH w:val="single" w:sz="4" w:space="0" w:color="BFBFBF" w:themeColor="background1" w:themeShade="BF"/>
+        <w:insideV w:val="single" w:sz="4" w:space="0" w:color="BFBFBF" w:themeColor="background1" w:themeShade="BF"/>
+      </w:tblBorders>
+    </w:tblPr>
+    <w:tblStylePr w:type="firstRow">
+      <w:rPr>
+        <w:b/>
+        <w:bCs/>
+      </w:rPr>
+    </w:tblStylePr>
+    <w:tblStylePr w:type="lastRow">
+      <w:rPr>
+        <w:b/>
+        <w:bCs/>
+      </w:rPr>
+      <w:tblPr/>
+      <w:tcPr>
+        <w:tcBorders>
+          <w:top w:val="double" w:sz="4" w:space="0" w:color="BFBFBF" w:themeColor="background1" w:themeShade="BF"/>
+        </w:tcBorders>
+      </w:tcPr>
+    </w:tblStylePr>
+    <w:tblStylePr w:type="firstCol">
+      <w:rPr>
+        <w:b/>
+        <w:bCs/>
+      </w:rPr>
+    </w:tblStylePr>
+    <w:tblStylePr w:type="lastCol">
+      <w:rPr>
+        <w:b/>
+        <w:bCs/>
+      </w:rPr>
+    </w:tblStylePr>
+    <w:tblStylePr w:type="band1Vert">
+      <w:tblPr/>
+      <w:tcPr>
+        <w:shd w:val="clear" w:color="auto" w:fill="F2F2F2" w:themeFill="background1" w:themeFillShade="F2"/>
+      </w:tcPr>
+    </w:tblStylePr>
+    <w:tblStylePr w:type="band1Horz">
+      <w:tblPr/>
+      <w:tcPr>
+        <w:shd w:val="clear" w:color="auto" w:fill="F2F2F2" w:themeFill="background1" w:themeFillShade="F2"/>
+      </w:tcPr>
+    </w:tblStylePr>
+  </w:style>
 </w:styles>
 </file>
 

</xml_diff>